<commit_message>
Organize the instruction points for clarity
</commit_message>
<xml_diff>
--- a/ITAS-185/assignments/raj.singh_185A01_First/MovieGenre.docx
+++ b/ITAS-185/assignments/raj.singh_185A01_First/MovieGenre.docx
@@ -357,9 +357,9 @@
         <w:tblLook w:val="0420" w:firstRow="1" w:lastRow="0" w:firstColumn="0" w:lastColumn="0" w:noHBand="0" w:noVBand="1"/>
       </w:tblPr>
       <w:tblGrid>
-        <w:gridCol w:w="1014"/>
-        <w:gridCol w:w="5817"/>
-        <w:gridCol w:w="1293"/>
+        <w:gridCol w:w="1456"/>
+        <w:gridCol w:w="4395"/>
+        <w:gridCol w:w="2407"/>
       </w:tblGrid>
       <w:tr>
         <w:trPr>
@@ -367,7 +367,7 @@
         </w:trPr>
         <w:tc>
           <w:tcPr>
-            <w:tcW w:w="936" w:type="dxa"/>
+            <w:tcW w:w="1456" w:type="dxa"/>
             <w:tcBorders>
               <w:right w:val="single" w:sz="8" w:space="0" w:color="FFFFFF" w:themeColor="background1"/>
             </w:tcBorders>
@@ -388,7 +388,7 @@
         </w:tc>
         <w:tc>
           <w:tcPr>
-            <w:tcW w:w="5817" w:type="dxa"/>
+            <w:tcW w:w="4395" w:type="dxa"/>
             <w:tcBorders>
               <w:left w:val="single" w:sz="8" w:space="0" w:color="FFFFFF" w:themeColor="background1"/>
               <w:right w:val="single" w:sz="8" w:space="0" w:color="FFFFFF" w:themeColor="background1"/>
@@ -410,7 +410,7 @@
         </w:tc>
         <w:tc>
           <w:tcPr>
-            <w:tcW w:w="1293" w:type="dxa"/>
+            <w:tcW w:w="2407" w:type="dxa"/>
             <w:tcBorders>
               <w:left w:val="single" w:sz="8" w:space="0" w:color="FFFFFF" w:themeColor="background1"/>
             </w:tcBorders>
@@ -436,7 +436,7 @@
         </w:trPr>
         <w:tc>
           <w:tcPr>
-            <w:tcW w:w="936" w:type="dxa"/>
+            <w:tcW w:w="1456" w:type="dxa"/>
             <w:tcBorders>
               <w:top w:val="none" w:sz="0" w:space="0" w:color="auto"/>
               <w:left w:val="none" w:sz="0" w:space="0" w:color="auto"/>
@@ -449,11 +449,29 @@
                 <w:rFonts w:asciiTheme="minorHAnsi" w:hAnsiTheme="minorHAnsi" w:cstheme="minorHAnsi"/>
               </w:rPr>
             </w:pPr>
+            <w:r>
+              <w:rPr>
+                <w:rFonts w:asciiTheme="minorHAnsi" w:hAnsiTheme="minorHAnsi" w:cstheme="minorHAnsi"/>
+              </w:rPr>
+              <w:t>Movie name</w:t>
+            </w:r>
+            <w:r>
+              <w:rPr>
+                <w:rFonts w:asciiTheme="minorHAnsi" w:hAnsiTheme="minorHAnsi" w:cstheme="minorHAnsi"/>
+              </w:rPr>
+              <w:t>,</w:t>
+            </w:r>
+            <w:r>
+              <w:rPr>
+                <w:rFonts w:asciiTheme="minorHAnsi" w:hAnsiTheme="minorHAnsi" w:cstheme="minorHAnsi"/>
+              </w:rPr>
+              <w:t xml:space="preserve"> genre</w:t>
+            </w:r>
           </w:p>
         </w:tc>
         <w:tc>
           <w:tcPr>
-            <w:tcW w:w="5817" w:type="dxa"/>
+            <w:tcW w:w="4395" w:type="dxa"/>
             <w:tcBorders>
               <w:top w:val="none" w:sz="0" w:space="0" w:color="auto"/>
               <w:bottom w:val="none" w:sz="0" w:space="0" w:color="auto"/>
@@ -462,21 +480,26 @@
           <w:p>
             <w:pPr>
               <w:pStyle w:val="ListParagraph"/>
-              <w:numPr>
-                <w:ilvl w:val="0"/>
-                <w:numId w:val="6"/>
-              </w:numPr>
+              <w:ind w:left="355"/>
               <w:rPr>
                 <w:rFonts w:asciiTheme="minorHAnsi" w:eastAsiaTheme="minorHAnsi" w:hAnsiTheme="minorHAnsi" w:cstheme="minorHAnsi"/>
                 <w:sz w:val="22"/>
                 <w:szCs w:val="22"/>
               </w:rPr>
             </w:pPr>
+            <w:r>
+              <w:rPr>
+                <w:rFonts w:asciiTheme="minorHAnsi" w:eastAsiaTheme="minorHAnsi" w:hAnsiTheme="minorHAnsi" w:cstheme="minorHAnsi"/>
+                <w:sz w:val="22"/>
+                <w:szCs w:val="22"/>
+              </w:rPr>
+              <w:t>If movie name does not exist in dictionary, then add the movie name as the key and genre as the value to the dictionary.</w:t>
+            </w:r>
           </w:p>
         </w:tc>
         <w:tc>
           <w:tcPr>
-            <w:tcW w:w="1293" w:type="dxa"/>
+            <w:tcW w:w="2407" w:type="dxa"/>
             <w:tcBorders>
               <w:top w:val="none" w:sz="0" w:space="0" w:color="auto"/>
               <w:bottom w:val="none" w:sz="0" w:space="0" w:color="auto"/>
@@ -490,10 +513,403 @@
                 <w:lang w:val="fr-CA"/>
               </w:rPr>
             </w:pPr>
+            <w:r>
+              <w:rPr>
+                <w:rFonts w:asciiTheme="minorHAnsi" w:hAnsiTheme="minorHAnsi" w:cstheme="minorHAnsi"/>
+                <w:lang w:val="fr-CA"/>
+              </w:rPr>
+              <w:t>Confirmation: "Movie added successfully." OR Error message: "Movie already exists."</w:t>
+            </w:r>
+          </w:p>
+        </w:tc>
+      </w:tr>
+      <w:tr>
+        <w:tc>
+          <w:tcPr>
+            <w:tcW w:w="1456" w:type="dxa"/>
+          </w:tcPr>
+          <w:p>
+            <w:pPr>
+              <w:rPr>
+                <w:rFonts w:asciiTheme="minorHAnsi" w:hAnsiTheme="minorHAnsi" w:cstheme="minorHAnsi"/>
+              </w:rPr>
+            </w:pPr>
+            <w:r>
+              <w:rPr>
+                <w:rFonts w:asciiTheme="minorHAnsi" w:hAnsiTheme="minorHAnsi" w:cstheme="minorHAnsi"/>
+              </w:rPr>
+              <w:t>Movie name and new genre</w:t>
+            </w:r>
+          </w:p>
+        </w:tc>
+        <w:tc>
+          <w:tcPr>
+            <w:tcW w:w="4395" w:type="dxa"/>
+          </w:tcPr>
+          <w:p>
+            <w:pPr>
+              <w:pStyle w:val="ListParagraph"/>
+              <w:ind w:left="355"/>
+              <w:rPr>
+                <w:rFonts w:asciiTheme="minorHAnsi" w:eastAsiaTheme="minorHAnsi" w:hAnsiTheme="minorHAnsi" w:cstheme="minorHAnsi"/>
+                <w:sz w:val="22"/>
+                <w:szCs w:val="22"/>
+              </w:rPr>
+            </w:pPr>
+            <w:r>
+              <w:rPr>
+                <w:rFonts w:asciiTheme="minorHAnsi" w:eastAsiaTheme="minorHAnsi" w:hAnsiTheme="minorHAnsi" w:cstheme="minorHAnsi"/>
+                <w:sz w:val="22"/>
+                <w:szCs w:val="22"/>
+              </w:rPr>
+              <w:t>If movie name</w:t>
+            </w:r>
+            <w:r>
+              <w:rPr>
+                <w:rFonts w:asciiTheme="minorHAnsi" w:eastAsiaTheme="minorHAnsi" w:hAnsiTheme="minorHAnsi" w:cstheme="minorHAnsi"/>
+                <w:sz w:val="22"/>
+                <w:szCs w:val="22"/>
+              </w:rPr>
+              <w:t xml:space="preserve"> </w:t>
+            </w:r>
+            <w:r>
+              <w:rPr>
+                <w:rFonts w:asciiTheme="minorHAnsi" w:eastAsiaTheme="minorHAnsi" w:hAnsiTheme="minorHAnsi" w:cstheme="minorHAnsi"/>
+                <w:sz w:val="22"/>
+                <w:szCs w:val="22"/>
+              </w:rPr>
+              <w:t>exists in dictionary</w:t>
+            </w:r>
+            <w:r>
+              <w:rPr>
+                <w:rFonts w:asciiTheme="minorHAnsi" w:eastAsiaTheme="minorHAnsi" w:hAnsiTheme="minorHAnsi" w:cstheme="minorHAnsi"/>
+                <w:sz w:val="22"/>
+                <w:szCs w:val="22"/>
+              </w:rPr>
+              <w:t>, update the genre.</w:t>
+            </w:r>
+            <w:r>
+              <w:rPr>
+                <w:rFonts w:asciiTheme="minorHAnsi" w:eastAsiaTheme="minorHAnsi" w:hAnsiTheme="minorHAnsi" w:cstheme="minorHAnsi"/>
+                <w:sz w:val="22"/>
+                <w:szCs w:val="22"/>
+              </w:rPr>
+              <w:t xml:space="preserve"> Otherwise display error message.</w:t>
+            </w:r>
+          </w:p>
+        </w:tc>
+        <w:tc>
+          <w:tcPr>
+            <w:tcW w:w="2407" w:type="dxa"/>
+          </w:tcPr>
+          <w:p>
+            <w:pPr>
+              <w:rPr>
+                <w:rFonts w:asciiTheme="minorHAnsi" w:hAnsiTheme="minorHAnsi" w:cstheme="minorHAnsi"/>
+                <w:lang w:val="fr-CA"/>
+              </w:rPr>
+            </w:pPr>
+            <w:r>
+              <w:rPr>
+                <w:rFonts w:asciiTheme="minorHAnsi" w:hAnsiTheme="minorHAnsi" w:cstheme="minorHAnsi"/>
+                <w:lang w:val="fr-CA"/>
+              </w:rPr>
+              <w:t>Confirmation: "</w:t>
+            </w:r>
+            <w:r>
+              <w:rPr>
+                <w:rFonts w:asciiTheme="minorHAnsi" w:hAnsiTheme="minorHAnsi" w:cstheme="minorHAnsi"/>
+                <w:lang w:val="fr-CA"/>
+              </w:rPr>
+              <w:t>Movie</w:t>
+            </w:r>
+            <w:r>
+              <w:rPr>
+                <w:rFonts w:asciiTheme="minorHAnsi" w:hAnsiTheme="minorHAnsi" w:cstheme="minorHAnsi"/>
+                <w:lang w:val="fr-CA"/>
+              </w:rPr>
+              <w:t xml:space="preserve"> genre updated successfully." OR Error message: "Movie not found."</w:t>
+            </w:r>
+          </w:p>
+        </w:tc>
+      </w:tr>
+      <w:tr>
+        <w:trPr>
+          <w:cnfStyle w:val="000000100000" w:firstRow="0" w:lastRow="0" w:firstColumn="0" w:lastColumn="0" w:oddVBand="0" w:evenVBand="0" w:oddHBand="1" w:evenHBand="0" w:firstRowFirstColumn="0" w:firstRowLastColumn="0" w:lastRowFirstColumn="0" w:lastRowLastColumn="0"/>
+        </w:trPr>
+        <w:tc>
+          <w:tcPr>
+            <w:tcW w:w="1456" w:type="dxa"/>
+          </w:tcPr>
+          <w:p>
+            <w:pPr>
+              <w:rPr>
+                <w:rFonts w:asciiTheme="minorHAnsi" w:hAnsiTheme="minorHAnsi" w:cstheme="minorHAnsi"/>
+              </w:rPr>
+            </w:pPr>
+            <w:r>
+              <w:rPr>
+                <w:rFonts w:asciiTheme="minorHAnsi" w:hAnsiTheme="minorHAnsi" w:cstheme="minorHAnsi"/>
+              </w:rPr>
+              <w:t>Movie name</w:t>
+            </w:r>
+          </w:p>
+        </w:tc>
+        <w:tc>
+          <w:tcPr>
+            <w:tcW w:w="4395" w:type="dxa"/>
+          </w:tcPr>
+          <w:p>
+            <w:pPr>
+              <w:pStyle w:val="ListParagraph"/>
+              <w:ind w:left="355"/>
+              <w:rPr>
+                <w:rFonts w:asciiTheme="minorHAnsi" w:eastAsiaTheme="minorHAnsi" w:hAnsiTheme="minorHAnsi" w:cstheme="minorHAnsi"/>
+                <w:sz w:val="22"/>
+                <w:szCs w:val="22"/>
+              </w:rPr>
+            </w:pPr>
+            <w:r>
+              <w:rPr>
+                <w:rFonts w:asciiTheme="minorHAnsi" w:eastAsiaTheme="minorHAnsi" w:hAnsiTheme="minorHAnsi" w:cstheme="minorHAnsi"/>
+                <w:sz w:val="22"/>
+                <w:szCs w:val="22"/>
+              </w:rPr>
+              <w:t>If movie name exists</w:t>
+            </w:r>
+            <w:r>
+              <w:rPr>
+                <w:rFonts w:asciiTheme="minorHAnsi" w:eastAsiaTheme="minorHAnsi" w:hAnsiTheme="minorHAnsi" w:cstheme="minorHAnsi"/>
+                <w:sz w:val="22"/>
+                <w:szCs w:val="22"/>
+              </w:rPr>
+              <w:t>, remove the entry from the dictionary.</w:t>
+            </w:r>
+            <w:r>
+              <w:rPr>
+                <w:rFonts w:asciiTheme="minorHAnsi" w:eastAsiaTheme="minorHAnsi" w:hAnsiTheme="minorHAnsi" w:cstheme="minorHAnsi"/>
+                <w:sz w:val="22"/>
+                <w:szCs w:val="22"/>
+              </w:rPr>
+              <w:t xml:space="preserve"> Otherwise display error message.</w:t>
+            </w:r>
+          </w:p>
+        </w:tc>
+        <w:tc>
+          <w:tcPr>
+            <w:tcW w:w="2407" w:type="dxa"/>
+          </w:tcPr>
+          <w:p>
+            <w:pPr>
+              <w:rPr>
+                <w:rFonts w:asciiTheme="minorHAnsi" w:hAnsiTheme="minorHAnsi" w:cstheme="minorHAnsi"/>
+                <w:lang w:val="fr-CA"/>
+              </w:rPr>
+            </w:pPr>
+            <w:r>
+              <w:rPr>
+                <w:rFonts w:asciiTheme="minorHAnsi" w:hAnsiTheme="minorHAnsi" w:cstheme="minorHAnsi"/>
+                <w:lang w:val="fr-CA"/>
+              </w:rPr>
+              <w:t>Confirmation: "Movie removed successfully." OR Error message: "Movie not found."</w:t>
+            </w:r>
+          </w:p>
+        </w:tc>
+      </w:tr>
+      <w:tr>
+        <w:tc>
+          <w:tcPr>
+            <w:tcW w:w="1456" w:type="dxa"/>
+          </w:tcPr>
+          <w:p>
+            <w:pPr>
+              <w:rPr>
+                <w:rFonts w:asciiTheme="minorHAnsi" w:hAnsiTheme="minorHAnsi" w:cstheme="minorHAnsi"/>
+              </w:rPr>
+            </w:pPr>
+            <w:r>
+              <w:rPr>
+                <w:rFonts w:asciiTheme="minorHAnsi" w:hAnsiTheme="minorHAnsi" w:cstheme="minorHAnsi"/>
+              </w:rPr>
+              <w:t>Movie name</w:t>
+            </w:r>
+          </w:p>
+        </w:tc>
+        <w:tc>
+          <w:tcPr>
+            <w:tcW w:w="4395" w:type="dxa"/>
+          </w:tcPr>
+          <w:p>
+            <w:pPr>
+              <w:pStyle w:val="ListParagraph"/>
+              <w:ind w:left="355"/>
+              <w:rPr>
+                <w:rFonts w:asciiTheme="minorHAnsi" w:eastAsiaTheme="minorHAnsi" w:hAnsiTheme="minorHAnsi" w:cstheme="minorHAnsi"/>
+                <w:sz w:val="22"/>
+                <w:szCs w:val="22"/>
+              </w:rPr>
+            </w:pPr>
+            <w:r>
+              <w:rPr>
+                <w:rFonts w:asciiTheme="minorHAnsi" w:eastAsiaTheme="minorHAnsi" w:hAnsiTheme="minorHAnsi" w:cstheme="minorHAnsi"/>
+                <w:sz w:val="22"/>
+                <w:szCs w:val="22"/>
+              </w:rPr>
+              <w:t>If movie name exists</w:t>
+            </w:r>
+            <w:r>
+              <w:rPr>
+                <w:rFonts w:asciiTheme="minorHAnsi" w:eastAsiaTheme="minorHAnsi" w:hAnsiTheme="minorHAnsi" w:cstheme="minorHAnsi"/>
+                <w:sz w:val="22"/>
+                <w:szCs w:val="22"/>
+              </w:rPr>
+              <w:t>, retrieve the genre.</w:t>
+            </w:r>
+          </w:p>
+        </w:tc>
+        <w:tc>
+          <w:tcPr>
+            <w:tcW w:w="2407" w:type="dxa"/>
+          </w:tcPr>
+          <w:p>
+            <w:pPr>
+              <w:rPr>
+                <w:rFonts w:asciiTheme="minorHAnsi" w:hAnsiTheme="minorHAnsi" w:cstheme="minorHAnsi"/>
+                <w:lang w:val="fr-CA"/>
+              </w:rPr>
+            </w:pPr>
+            <w:r>
+              <w:rPr>
+                <w:rFonts w:asciiTheme="minorHAnsi" w:hAnsiTheme="minorHAnsi" w:cstheme="minorHAnsi"/>
+                <w:lang w:val="fr-CA"/>
+              </w:rPr>
+              <w:t>Display genre of the movie OR Error message: "Movie not found."</w:t>
+            </w:r>
+          </w:p>
+        </w:tc>
+      </w:tr>
+      <w:tr>
+        <w:trPr>
+          <w:cnfStyle w:val="000000100000" w:firstRow="0" w:lastRow="0" w:firstColumn="0" w:lastColumn="0" w:oddVBand="0" w:evenVBand="0" w:oddHBand="1" w:evenHBand="0" w:firstRowFirstColumn="0" w:firstRowLastColumn="0" w:lastRowFirstColumn="0" w:lastRowLastColumn="0"/>
+        </w:trPr>
+        <w:tc>
+          <w:tcPr>
+            <w:tcW w:w="1456" w:type="dxa"/>
+          </w:tcPr>
+          <w:p>
+            <w:pPr>
+              <w:rPr>
+                <w:rFonts w:asciiTheme="minorHAnsi" w:hAnsiTheme="minorHAnsi" w:cstheme="minorHAnsi"/>
+              </w:rPr>
+            </w:pPr>
+          </w:p>
+        </w:tc>
+        <w:tc>
+          <w:tcPr>
+            <w:tcW w:w="4395" w:type="dxa"/>
+          </w:tcPr>
+          <w:p>
+            <w:pPr>
+              <w:pStyle w:val="ListParagraph"/>
+              <w:ind w:left="355"/>
+              <w:rPr>
+                <w:rFonts w:asciiTheme="minorHAnsi" w:eastAsiaTheme="minorHAnsi" w:hAnsiTheme="minorHAnsi" w:cstheme="minorHAnsi"/>
+                <w:sz w:val="22"/>
+                <w:szCs w:val="22"/>
+              </w:rPr>
+            </w:pPr>
+            <w:r>
+              <w:rPr>
+                <w:rFonts w:asciiTheme="minorHAnsi" w:eastAsiaTheme="minorHAnsi" w:hAnsiTheme="minorHAnsi" w:cstheme="minorHAnsi"/>
+                <w:sz w:val="22"/>
+                <w:szCs w:val="22"/>
+              </w:rPr>
+              <w:t>Retrieve all keys (movie names) and their corresponding values (genres) from the dictionary.</w:t>
+            </w:r>
+          </w:p>
+        </w:tc>
+        <w:tc>
+          <w:tcPr>
+            <w:tcW w:w="2407" w:type="dxa"/>
+          </w:tcPr>
+          <w:p>
+            <w:pPr>
+              <w:rPr>
+                <w:rFonts w:asciiTheme="minorHAnsi" w:hAnsiTheme="minorHAnsi" w:cstheme="minorHAnsi"/>
+                <w:lang w:val="fr-CA"/>
+              </w:rPr>
+            </w:pPr>
+            <w:r>
+              <w:rPr>
+                <w:rFonts w:asciiTheme="minorHAnsi" w:hAnsiTheme="minorHAnsi" w:cstheme="minorHAnsi"/>
+                <w:lang w:val="fr-CA"/>
+              </w:rPr>
+              <w:t>Display the list of movies and their genres.</w:t>
+            </w:r>
           </w:p>
         </w:tc>
       </w:tr>
     </w:tbl>
+    <w:p>
+      <w:pPr>
+        <w:suppressAutoHyphens/>
+        <w:spacing w:before="240" w:after="0"/>
+        <w:ind w:left="360"/>
+        <w:rPr>
+          <w:rFonts w:asciiTheme="minorHAnsi" w:eastAsia="Times New Roman" w:hAnsiTheme="minorHAnsi" w:cstheme="minorHAnsi"/>
+          <w:spacing w:val="-3"/>
+          <w:lang w:val="en-US" w:bidi="ar-SA"/>
+        </w:rPr>
+      </w:pPr>
+    </w:p>
+    <w:p>
+      <w:pPr>
+        <w:suppressAutoHyphens/>
+        <w:spacing w:before="240" w:after="0"/>
+        <w:ind w:left="360"/>
+        <w:rPr>
+          <w:rFonts w:asciiTheme="minorHAnsi" w:eastAsia="Times New Roman" w:hAnsiTheme="minorHAnsi" w:cstheme="minorHAnsi"/>
+          <w:spacing w:val="-3"/>
+          <w:lang w:val="en-US" w:bidi="ar-SA"/>
+        </w:rPr>
+      </w:pPr>
+    </w:p>
+    <w:p>
+      <w:pPr>
+        <w:suppressAutoHyphens/>
+        <w:spacing w:before="240" w:after="0"/>
+        <w:ind w:left="360"/>
+        <w:rPr>
+          <w:rFonts w:asciiTheme="minorHAnsi" w:eastAsia="Times New Roman" w:hAnsiTheme="minorHAnsi" w:cstheme="minorHAnsi"/>
+          <w:spacing w:val="-3"/>
+          <w:lang w:val="en-US" w:bidi="ar-SA"/>
+        </w:rPr>
+      </w:pPr>
+    </w:p>
+    <w:p>
+      <w:pPr>
+        <w:suppressAutoHyphens/>
+        <w:spacing w:before="240" w:after="0"/>
+        <w:ind w:left="360"/>
+        <w:rPr>
+          <w:rFonts w:asciiTheme="minorHAnsi" w:eastAsia="Times New Roman" w:hAnsiTheme="minorHAnsi" w:cstheme="minorHAnsi"/>
+          <w:spacing w:val="-3"/>
+          <w:lang w:val="en-US" w:bidi="ar-SA"/>
+        </w:rPr>
+      </w:pPr>
+    </w:p>
+    <w:p>
+      <w:pPr>
+        <w:suppressAutoHyphens/>
+        <w:spacing w:before="240" w:after="0"/>
+        <w:ind w:left="360"/>
+        <w:rPr>
+          <w:rFonts w:asciiTheme="minorHAnsi" w:eastAsia="Times New Roman" w:hAnsiTheme="minorHAnsi" w:cstheme="minorHAnsi"/>
+          <w:spacing w:val="-3"/>
+          <w:lang w:val="en-US" w:bidi="ar-SA"/>
+        </w:rPr>
+      </w:pPr>
+    </w:p>
     <w:p>
       <w:pPr>
         <w:numPr>
@@ -513,6 +929,7 @@
           <w:rFonts w:asciiTheme="minorHAnsi" w:hAnsiTheme="minorHAnsi" w:cstheme="minorHAnsi"/>
           <w:spacing w:val="-3"/>
         </w:rPr>
+        <w:lastRenderedPageBreak/>
         <w:t xml:space="preserve">Complete the </w:t>
       </w:r>
       <w:r>
@@ -911,6 +1328,15 @@
                 <w:lang w:val="en-US" w:bidi="ar-SA"/>
               </w:rPr>
             </w:pPr>
+            <w:r>
+              <w:rPr>
+                <w:rFonts w:asciiTheme="minorHAnsi" w:eastAsia="Times New Roman" w:hAnsiTheme="minorHAnsi" w:cstheme="minorHAnsi"/>
+                <w:noProof w:val="0"/>
+                <w:spacing w:val="-3"/>
+                <w:lang w:val="en-US" w:bidi="ar-SA"/>
+              </w:rPr>
+              <w:t>"Movie added successfully."</w:t>
+            </w:r>
           </w:p>
         </w:tc>
       </w:tr>
@@ -1116,6 +1542,15 @@
                 <w:lang w:val="en-US" w:bidi="ar-SA"/>
               </w:rPr>
             </w:pPr>
+            <w:r>
+              <w:rPr>
+                <w:rFonts w:asciiTheme="minorHAnsi" w:eastAsia="Times New Roman" w:hAnsiTheme="minorHAnsi" w:cstheme="minorHAnsi"/>
+                <w:noProof w:val="0"/>
+                <w:spacing w:val="-3"/>
+                <w:lang w:val="en-US" w:bidi="ar-SA"/>
+              </w:rPr>
+              <w:t>"Movie genre updated successfully."</w:t>
+            </w:r>
           </w:p>
         </w:tc>
       </w:tr>
@@ -1285,6 +1720,15 @@
                 <w:lang w:val="en-US" w:bidi="ar-SA"/>
               </w:rPr>
             </w:pPr>
+            <w:r>
+              <w:rPr>
+                <w:rFonts w:asciiTheme="minorHAnsi" w:eastAsia="Times New Roman" w:hAnsiTheme="minorHAnsi" w:cstheme="minorHAnsi"/>
+                <w:noProof w:val="0"/>
+                <w:spacing w:val="-3"/>
+                <w:lang w:val="en-US" w:bidi="ar-SA"/>
+              </w:rPr>
+              <w:t>"Movie removed successfully."</w:t>
+            </w:r>
           </w:p>
         </w:tc>
       </w:tr>
@@ -1445,6 +1889,24 @@
                 <w:lang w:val="en-US" w:bidi="ar-SA"/>
               </w:rPr>
             </w:pPr>
+            <w:r>
+              <w:rPr>
+                <w:rFonts w:asciiTheme="minorHAnsi" w:eastAsia="Times New Roman" w:hAnsiTheme="minorHAnsi" w:cstheme="minorHAnsi"/>
+                <w:noProof w:val="0"/>
+                <w:spacing w:val="-3"/>
+                <w:lang w:val="en-US" w:bidi="ar-SA"/>
+              </w:rPr>
+              <w:t>"Comedy</w:t>
+            </w:r>
+            <w:r>
+              <w:rPr>
+                <w:rFonts w:asciiTheme="minorHAnsi" w:eastAsia="Times New Roman" w:hAnsiTheme="minorHAnsi" w:cstheme="minorHAnsi"/>
+                <w:noProof w:val="0"/>
+                <w:spacing w:val="-3"/>
+                <w:lang w:val="en-US" w:bidi="ar-SA"/>
+              </w:rPr>
+              <w:t>”</w:t>
+            </w:r>
           </w:p>
         </w:tc>
       </w:tr>
@@ -1544,6 +2006,148 @@
                 <w:lang w:val="en-US" w:bidi="ar-SA"/>
               </w:rPr>
             </w:pPr>
+            <w:r>
+              <w:rPr>
+                <w:rFonts w:asciiTheme="minorHAnsi" w:eastAsia="Times New Roman" w:hAnsiTheme="minorHAnsi" w:cstheme="minorHAnsi"/>
+                <w:noProof w:val="0"/>
+                <w:spacing w:val="-3"/>
+                <w:lang w:val="en-US" w:bidi="ar-SA"/>
+              </w:rPr>
+              <w:t>Movies List:</w:t>
+            </w:r>
+          </w:p>
+          <w:p>
+            <w:pPr>
+              <w:suppressAutoHyphens/>
+              <w:spacing w:after="0"/>
+              <w:rPr>
+                <w:rFonts w:asciiTheme="minorHAnsi" w:eastAsia="Times New Roman" w:hAnsiTheme="minorHAnsi" w:cstheme="minorHAnsi"/>
+                <w:noProof w:val="0"/>
+                <w:spacing w:val="-3"/>
+                <w:lang w:val="en-US" w:bidi="ar-SA"/>
+              </w:rPr>
+            </w:pPr>
+            <w:r>
+              <w:rPr>
+                <w:rFonts w:asciiTheme="minorHAnsi" w:eastAsia="Times New Roman" w:hAnsiTheme="minorHAnsi" w:cstheme="minorHAnsi"/>
+                <w:noProof w:val="0"/>
+                <w:spacing w:val="-3"/>
+                <w:lang w:val="en-US" w:bidi="ar-SA"/>
+              </w:rPr>
+              <w:t>1. Wall-E - Animated</w:t>
+            </w:r>
+          </w:p>
+          <w:p>
+            <w:pPr>
+              <w:suppressAutoHyphens/>
+              <w:spacing w:after="0"/>
+              <w:rPr>
+                <w:rFonts w:asciiTheme="minorHAnsi" w:eastAsia="Times New Roman" w:hAnsiTheme="minorHAnsi" w:cstheme="minorHAnsi"/>
+                <w:noProof w:val="0"/>
+                <w:spacing w:val="-3"/>
+                <w:lang w:val="en-US" w:bidi="ar-SA"/>
+              </w:rPr>
+            </w:pPr>
+            <w:r>
+              <w:rPr>
+                <w:rFonts w:asciiTheme="minorHAnsi" w:eastAsia="Times New Roman" w:hAnsiTheme="minorHAnsi" w:cstheme="minorHAnsi"/>
+                <w:noProof w:val="0"/>
+                <w:spacing w:val="-3"/>
+                <w:lang w:val="en-US" w:bidi="ar-SA"/>
+              </w:rPr>
+              <w:t>2. Life of Brian - Comedy</w:t>
+            </w:r>
+          </w:p>
+          <w:p>
+            <w:pPr>
+              <w:suppressAutoHyphens/>
+              <w:spacing w:after="0"/>
+              <w:rPr>
+                <w:rFonts w:asciiTheme="minorHAnsi" w:eastAsia="Times New Roman" w:hAnsiTheme="minorHAnsi" w:cstheme="minorHAnsi"/>
+                <w:noProof w:val="0"/>
+                <w:spacing w:val="-3"/>
+                <w:lang w:val="en-US" w:bidi="ar-SA"/>
+              </w:rPr>
+            </w:pPr>
+            <w:r>
+              <w:rPr>
+                <w:rFonts w:asciiTheme="minorHAnsi" w:eastAsia="Times New Roman" w:hAnsiTheme="minorHAnsi" w:cstheme="minorHAnsi"/>
+                <w:noProof w:val="0"/>
+                <w:spacing w:val="-3"/>
+                <w:lang w:val="en-US" w:bidi="ar-SA"/>
+              </w:rPr>
+              <w:t>3. The Matrix - Sci-Fi</w:t>
+            </w:r>
+          </w:p>
+          <w:p>
+            <w:pPr>
+              <w:suppressAutoHyphens/>
+              <w:spacing w:after="0"/>
+              <w:rPr>
+                <w:rFonts w:asciiTheme="minorHAnsi" w:eastAsia="Times New Roman" w:hAnsiTheme="minorHAnsi" w:cstheme="minorHAnsi"/>
+                <w:noProof w:val="0"/>
+                <w:spacing w:val="-3"/>
+                <w:lang w:val="en-US" w:bidi="ar-SA"/>
+              </w:rPr>
+            </w:pPr>
+            <w:r>
+              <w:rPr>
+                <w:rFonts w:asciiTheme="minorHAnsi" w:eastAsia="Times New Roman" w:hAnsiTheme="minorHAnsi" w:cstheme="minorHAnsi"/>
+                <w:noProof w:val="0"/>
+                <w:spacing w:val="-3"/>
+                <w:lang w:val="en-US" w:bidi="ar-SA"/>
+              </w:rPr>
+              <w:t>4. Titanic - Drama</w:t>
+            </w:r>
+          </w:p>
+          <w:p>
+            <w:pPr>
+              <w:suppressAutoHyphens/>
+              <w:spacing w:after="0"/>
+              <w:rPr>
+                <w:rFonts w:asciiTheme="minorHAnsi" w:eastAsia="Times New Roman" w:hAnsiTheme="minorHAnsi" w:cstheme="minorHAnsi"/>
+                <w:noProof w:val="0"/>
+                <w:spacing w:val="-3"/>
+                <w:lang w:val="en-US" w:bidi="ar-SA"/>
+              </w:rPr>
+            </w:pPr>
+            <w:r>
+              <w:rPr>
+                <w:rFonts w:asciiTheme="minorHAnsi" w:eastAsia="Times New Roman" w:hAnsiTheme="minorHAnsi" w:cstheme="minorHAnsi"/>
+                <w:noProof w:val="0"/>
+                <w:spacing w:val="-3"/>
+                <w:lang w:val="en-US" w:bidi="ar-SA"/>
+              </w:rPr>
+              <w:t xml:space="preserve">5. Toy Story </w:t>
+            </w:r>
+            <w:r>
+              <w:rPr>
+                <w:rFonts w:asciiTheme="minorHAnsi" w:eastAsia="Times New Roman" w:hAnsiTheme="minorHAnsi" w:cstheme="minorHAnsi"/>
+                <w:noProof w:val="0"/>
+                <w:spacing w:val="-3"/>
+                <w:lang w:val="en-US" w:bidi="ar-SA"/>
+              </w:rPr>
+              <w:t>–</w:t>
+            </w:r>
+            <w:r>
+              <w:rPr>
+                <w:rFonts w:asciiTheme="minorHAnsi" w:eastAsia="Times New Roman" w:hAnsiTheme="minorHAnsi" w:cstheme="minorHAnsi"/>
+                <w:noProof w:val="0"/>
+                <w:spacing w:val="-3"/>
+                <w:lang w:val="en-US" w:bidi="ar-SA"/>
+              </w:rPr>
+              <w:t xml:space="preserve"> Animated</w:t>
+            </w:r>
+            <w:r>
+              <w:rPr>
+                <w:rFonts w:asciiTheme="minorHAnsi" w:eastAsia="Times New Roman" w:hAnsiTheme="minorHAnsi" w:cstheme="minorHAnsi"/>
+                <w:noProof w:val="0"/>
+                <w:spacing w:val="-3"/>
+                <w:lang w:val="en-US" w:bidi="ar-SA"/>
+              </w:rPr>
+              <w:br/>
+              <w:t>…</w:t>
+            </w:r>
           </w:p>
         </w:tc>
       </w:tr>
@@ -2012,7 +2616,7 @@
           <w:sz w:val="22"/>
           <w:szCs w:val="22"/>
         </w:rPr>
-        <w:t xml:space="preserve">display a </w:t>
+        <w:t xml:space="preserve">display a message and return to </w:t>
       </w:r>
       <w:proofErr w:type="gramStart"/>
       <w:r>
@@ -2023,19 +2627,9 @@
           <w:sz w:val="22"/>
           <w:szCs w:val="22"/>
         </w:rPr>
-        <w:t>message</w:t>
+        <w:t>menu</w:t>
       </w:r>
       <w:proofErr w:type="gramEnd"/>
-      <w:r>
-        <w:rPr>
-          <w:rFonts w:asciiTheme="minorHAnsi" w:hAnsiTheme="minorHAnsi" w:cstheme="minorHAnsi"/>
-          <w:bCs/>
-          <w:spacing w:val="-3"/>
-          <w:sz w:val="22"/>
-          <w:szCs w:val="22"/>
-        </w:rPr>
-        <w:t xml:space="preserve"> and return to menu</w:t>
-      </w:r>
     </w:p>
     <w:p>
       <w:pPr>
@@ -2201,7 +2795,7 @@
           <w:sz w:val="22"/>
           <w:szCs w:val="22"/>
         </w:rPr>
-        <w:t xml:space="preserve">is not found, display a </w:t>
+        <w:t xml:space="preserve">is not found, display a message and return to </w:t>
       </w:r>
       <w:proofErr w:type="gramStart"/>
       <w:r>
@@ -2212,19 +2806,9 @@
           <w:sz w:val="22"/>
           <w:szCs w:val="22"/>
         </w:rPr>
-        <w:t>message</w:t>
+        <w:t>menu</w:t>
       </w:r>
       <w:proofErr w:type="gramEnd"/>
-      <w:r>
-        <w:rPr>
-          <w:rFonts w:asciiTheme="minorHAnsi" w:hAnsiTheme="minorHAnsi" w:cstheme="minorHAnsi"/>
-          <w:bCs/>
-          <w:spacing w:val="-3"/>
-          <w:sz w:val="22"/>
-          <w:szCs w:val="22"/>
-        </w:rPr>
-        <w:t xml:space="preserve"> and return to menu</w:t>
-      </w:r>
     </w:p>
     <w:p>
       <w:pPr>
@@ -2388,7 +2972,7 @@
           <w:sz w:val="22"/>
           <w:szCs w:val="22"/>
         </w:rPr>
-        <w:t xml:space="preserve">is not found, display a </w:t>
+        <w:t xml:space="preserve">is not found, display a message and return to </w:t>
       </w:r>
       <w:proofErr w:type="gramStart"/>
       <w:r>
@@ -2399,19 +2983,9 @@
           <w:sz w:val="22"/>
           <w:szCs w:val="22"/>
         </w:rPr>
-        <w:t>message</w:t>
+        <w:t>menu</w:t>
       </w:r>
       <w:proofErr w:type="gramEnd"/>
-      <w:r>
-        <w:rPr>
-          <w:rFonts w:asciiTheme="minorHAnsi" w:hAnsiTheme="minorHAnsi" w:cstheme="minorHAnsi"/>
-          <w:bCs/>
-          <w:spacing w:val="-3"/>
-          <w:sz w:val="22"/>
-          <w:szCs w:val="22"/>
-        </w:rPr>
-        <w:t xml:space="preserve"> and return to menu</w:t>
-      </w:r>
     </w:p>
     <w:p>
       <w:pPr>
@@ -2431,7 +3005,6 @@
           <w:rFonts w:asciiTheme="minorHAnsi" w:hAnsiTheme="minorHAnsi" w:cstheme="minorHAnsi"/>
           <w:spacing w:val="-3"/>
         </w:rPr>
-        <w:lastRenderedPageBreak/>
         <w:t xml:space="preserve">If the user chooses to display the </w:t>
       </w:r>
       <w:r>
@@ -2515,6 +3088,56 @@
     </w:p>
     <w:p>
       <w:pPr>
+        <w:suppressAutoHyphens/>
+        <w:spacing w:before="240"/>
+        <w:rPr>
+          <w:rFonts w:asciiTheme="minorHAnsi" w:hAnsiTheme="minorHAnsi" w:cstheme="minorHAnsi"/>
+          <w:spacing w:val="-3"/>
+        </w:rPr>
+      </w:pPr>
+    </w:p>
+    <w:p>
+      <w:pPr>
+        <w:suppressAutoHyphens/>
+        <w:spacing w:before="240"/>
+        <w:rPr>
+          <w:rFonts w:asciiTheme="minorHAnsi" w:hAnsiTheme="minorHAnsi" w:cstheme="minorHAnsi"/>
+          <w:spacing w:val="-3"/>
+        </w:rPr>
+      </w:pPr>
+    </w:p>
+    <w:p>
+      <w:pPr>
+        <w:suppressAutoHyphens/>
+        <w:spacing w:before="240"/>
+        <w:rPr>
+          <w:rFonts w:asciiTheme="minorHAnsi" w:hAnsiTheme="minorHAnsi" w:cstheme="minorHAnsi"/>
+          <w:spacing w:val="-3"/>
+        </w:rPr>
+      </w:pPr>
+    </w:p>
+    <w:p>
+      <w:pPr>
+        <w:suppressAutoHyphens/>
+        <w:spacing w:before="240"/>
+        <w:rPr>
+          <w:rFonts w:asciiTheme="minorHAnsi" w:hAnsiTheme="minorHAnsi" w:cstheme="minorHAnsi"/>
+          <w:spacing w:val="-3"/>
+        </w:rPr>
+      </w:pPr>
+    </w:p>
+    <w:p>
+      <w:pPr>
+        <w:suppressAutoHyphens/>
+        <w:spacing w:before="240"/>
+        <w:rPr>
+          <w:rFonts w:asciiTheme="minorHAnsi" w:hAnsiTheme="minorHAnsi" w:cstheme="minorHAnsi"/>
+          <w:spacing w:val="-3"/>
+        </w:rPr>
+      </w:pPr>
+    </w:p>
+    <w:p>
+      <w:pPr>
         <w:pStyle w:val="ListParagraph"/>
         <w:numPr>
           <w:ilvl w:val="0"/>
@@ -2532,6 +3155,7 @@
           <w:rFonts w:asciiTheme="minorHAnsi" w:hAnsiTheme="minorHAnsi" w:cstheme="minorHAnsi"/>
           <w:spacing w:val="-3"/>
         </w:rPr>
+        <w:lastRenderedPageBreak/>
         <w:t xml:space="preserve">An example of the Console window for the program is shown </w:t>
       </w:r>
       <w:r>

</xml_diff>

<commit_message>
Add comments for ANSI escape code constants
</commit_message>
<xml_diff>
--- a/ITAS-185/assignments/raj.singh_185A01_First/MovieGenre.docx
+++ b/ITAS-185/assignments/raj.singh_185A01_First/MovieGenre.docx
@@ -340,6 +340,61 @@
         </w:rPr>
         <w:t>. You must create a separate IPO diagram for each piece of functionality (add, update, remove, search and display).</w:t>
       </w:r>
+    </w:p>
+    <w:p>
+      <w:pPr>
+        <w:suppressAutoHyphens/>
+        <w:spacing w:after="0"/>
+        <w:ind w:left="360"/>
+        <w:rPr>
+          <w:rFonts w:asciiTheme="minorHAnsi" w:eastAsia="Times New Roman" w:hAnsiTheme="minorHAnsi" w:cstheme="minorHAnsi"/>
+          <w:spacing w:val="-3"/>
+          <w:lang w:bidi="ar-SA"/>
+        </w:rPr>
+      </w:pPr>
+    </w:p>
+    <w:p>
+      <w:pPr>
+        <w:suppressAutoHyphens/>
+        <w:spacing w:after="0"/>
+        <w:ind w:left="360"/>
+        <w:rPr>
+          <w:rFonts w:asciiTheme="minorHAnsi" w:eastAsia="Times New Roman" w:hAnsiTheme="minorHAnsi" w:cstheme="minorHAnsi"/>
+          <w:spacing w:val="-3"/>
+          <w:lang w:val="en-US" w:bidi="ar-SA"/>
+        </w:rPr>
+      </w:pPr>
+    </w:p>
+    <w:p>
+      <w:pPr>
+        <w:pStyle w:val="ListParagraph"/>
+        <w:numPr>
+          <w:ilvl w:val="0"/>
+          <w:numId w:val="13"/>
+        </w:numPr>
+        <w:suppressAutoHyphens/>
+        <w:rPr>
+          <w:rFonts w:asciiTheme="minorHAnsi" w:hAnsiTheme="minorHAnsi" w:cstheme="minorHAnsi"/>
+          <w:spacing w:val="-3"/>
+        </w:rPr>
+      </w:pPr>
+      <w:r>
+        <w:rPr>
+          <w:rFonts w:asciiTheme="minorHAnsi" w:hAnsiTheme="minorHAnsi" w:cstheme="minorHAnsi"/>
+          <w:spacing w:val="-3"/>
+        </w:rPr>
+        <w:t>1. Adding a movie</w:t>
+      </w:r>
+    </w:p>
+    <w:p>
+      <w:pPr>
+        <w:pStyle w:val="ListParagraph"/>
+        <w:suppressAutoHyphens/>
+        <w:rPr>
+          <w:rFonts w:asciiTheme="minorHAnsi" w:hAnsiTheme="minorHAnsi" w:cstheme="minorHAnsi"/>
+          <w:spacing w:val="-3"/>
+        </w:rPr>
+      </w:pPr>
     </w:p>
     <w:tbl>
       <w:tblPr>
@@ -518,15 +573,147 @@
                 <w:rFonts w:asciiTheme="minorHAnsi" w:hAnsiTheme="minorHAnsi" w:cstheme="minorHAnsi"/>
                 <w:lang w:val="fr-CA"/>
               </w:rPr>
-              <w:t>Confirmation: "Movie added successfully." OR Error message: "Movie already exists."</w:t>
+              <w:t xml:space="preserve">Confirmation: </w:t>
+            </w:r>
+            <w:r>
+              <w:rPr>
+                <w:rFonts w:asciiTheme="minorHAnsi" w:hAnsiTheme="minorHAnsi" w:cstheme="minorHAnsi"/>
+                <w:lang w:val="fr-CA"/>
+              </w:rPr>
+              <w:t>"</w:t>
+            </w:r>
+            <w:r>
+              <w:rPr>
+                <w:rFonts w:asciiTheme="minorHAnsi" w:eastAsia="Times New Roman" w:hAnsiTheme="minorHAnsi" w:cstheme="minorHAnsi"/>
+                <w:lang w:val="en-CA" w:bidi="ar-SA"/>
+              </w:rPr>
+              <w:t>Movie added successfully!</w:t>
+            </w:r>
+            <w:r>
+              <w:rPr>
+                <w:rFonts w:asciiTheme="minorHAnsi" w:eastAsia="Times New Roman" w:hAnsiTheme="minorHAnsi" w:cstheme="minorHAnsi"/>
+                <w:lang w:val="en-CA" w:bidi="ar-SA"/>
+              </w:rPr>
+              <w:t xml:space="preserve">” </w:t>
+            </w:r>
+            <w:r>
+              <w:rPr>
+                <w:rFonts w:asciiTheme="minorHAnsi" w:hAnsiTheme="minorHAnsi" w:cstheme="minorHAnsi"/>
+                <w:lang w:val="fr-CA"/>
+              </w:rPr>
+              <w:t>OR Error message: "</w:t>
+            </w:r>
+            <w:r>
+              <w:rPr>
+                <w:rFonts w:asciiTheme="minorHAnsi" w:hAnsiTheme="minorHAnsi" w:cstheme="minorHAnsi"/>
+                <w:lang w:val="fr-CA"/>
+              </w:rPr>
+              <w:t>This m</w:t>
+            </w:r>
+            <w:r>
+              <w:rPr>
+                <w:rFonts w:asciiTheme="minorHAnsi" w:hAnsiTheme="minorHAnsi" w:cstheme="minorHAnsi"/>
+                <w:lang w:val="fr-CA"/>
+              </w:rPr>
+              <w:t>ovie already exists."</w:t>
             </w:r>
           </w:p>
         </w:tc>
       </w:tr>
+    </w:tbl>
+    <w:p>
+      <w:pPr>
+        <w:suppressAutoHyphens/>
+        <w:spacing w:after="0"/>
+        <w:rPr>
+          <w:rFonts w:asciiTheme="minorHAnsi" w:eastAsia="Times New Roman" w:hAnsiTheme="minorHAnsi" w:cstheme="minorHAnsi"/>
+          <w:spacing w:val="-3"/>
+          <w:lang w:val="en-US" w:bidi="ar-SA"/>
+        </w:rPr>
+      </w:pPr>
+    </w:p>
+    <w:p>
+      <w:pPr>
+        <w:suppressAutoHyphens/>
+        <w:spacing w:after="0"/>
+        <w:rPr>
+          <w:rFonts w:asciiTheme="minorHAnsi" w:eastAsia="Times New Roman" w:hAnsiTheme="minorHAnsi" w:cstheme="minorHAnsi"/>
+          <w:spacing w:val="-3"/>
+          <w:lang w:val="en-US" w:bidi="ar-SA"/>
+        </w:rPr>
+      </w:pPr>
+    </w:p>
+    <w:p>
+      <w:pPr>
+        <w:suppressAutoHyphens/>
+        <w:spacing w:after="0"/>
+        <w:rPr>
+          <w:rFonts w:asciiTheme="minorHAnsi" w:eastAsia="Times New Roman" w:hAnsiTheme="minorHAnsi" w:cstheme="minorHAnsi"/>
+          <w:spacing w:val="-3"/>
+          <w:lang w:val="en-US" w:bidi="ar-SA"/>
+        </w:rPr>
+      </w:pPr>
+    </w:p>
+    <w:p>
+      <w:pPr>
+        <w:pStyle w:val="ListParagraph"/>
+        <w:numPr>
+          <w:ilvl w:val="0"/>
+          <w:numId w:val="13"/>
+        </w:numPr>
+        <w:suppressAutoHyphens/>
+        <w:rPr>
+          <w:rFonts w:asciiTheme="minorHAnsi" w:hAnsiTheme="minorHAnsi" w:cstheme="minorHAnsi"/>
+          <w:spacing w:val="-3"/>
+        </w:rPr>
+      </w:pPr>
+      <w:r>
+        <w:rPr>
+          <w:rFonts w:asciiTheme="minorHAnsi" w:hAnsiTheme="minorHAnsi" w:cstheme="minorHAnsi"/>
+          <w:spacing w:val="-3"/>
+        </w:rPr>
+        <w:t>Updating a movie</w:t>
+      </w:r>
+    </w:p>
+    <w:p>
+      <w:pPr>
+        <w:suppressAutoHyphens/>
+        <w:rPr>
+          <w:rFonts w:asciiTheme="minorHAnsi" w:eastAsia="Times New Roman" w:hAnsiTheme="minorHAnsi" w:cstheme="minorHAnsi"/>
+          <w:spacing w:val="-3"/>
+        </w:rPr>
+      </w:pPr>
+    </w:p>
+    <w:tbl>
+      <w:tblPr>
+        <w:tblStyle w:val="LightList-Accent112"/>
+        <w:tblW w:w="0" w:type="auto"/>
+        <w:tblInd w:w="360" w:type="dxa"/>
+        <w:tblBorders>
+          <w:insideH w:val="single" w:sz="8" w:space="0" w:color="4F81BD" w:themeColor="accent1"/>
+          <w:insideV w:val="single" w:sz="8" w:space="0" w:color="4F81BD" w:themeColor="accent1"/>
+        </w:tblBorders>
+        <w:tblCellMar>
+          <w:left w:w="115" w:type="dxa"/>
+          <w:right w:w="115" w:type="dxa"/>
+        </w:tblCellMar>
+        <w:tblLook w:val="0420" w:firstRow="1" w:lastRow="0" w:firstColumn="0" w:lastColumn="0" w:noHBand="0" w:noVBand="1"/>
+      </w:tblPr>
+      <w:tblGrid>
+        <w:gridCol w:w="1456"/>
+        <w:gridCol w:w="4395"/>
+        <w:gridCol w:w="2662"/>
+      </w:tblGrid>
       <w:tr>
+        <w:trPr>
+          <w:cnfStyle w:val="100000000000" w:firstRow="1" w:lastRow="0" w:firstColumn="0" w:lastColumn="0" w:oddVBand="0" w:evenVBand="0" w:oddHBand="0" w:evenHBand="0" w:firstRowFirstColumn="0" w:firstRowLastColumn="0" w:lastRowFirstColumn="0" w:lastRowLastColumn="0"/>
+        </w:trPr>
         <w:tc>
           <w:tcPr>
             <w:tcW w:w="1456" w:type="dxa"/>
+            <w:tcBorders>
+              <w:right w:val="single" w:sz="8" w:space="0" w:color="FFFFFF" w:themeColor="background1"/>
+            </w:tcBorders>
           </w:tcPr>
           <w:p>
             <w:pPr>
@@ -538,97 +725,50 @@
               <w:rPr>
                 <w:rFonts w:asciiTheme="minorHAnsi" w:hAnsiTheme="minorHAnsi" w:cstheme="minorHAnsi"/>
               </w:rPr>
-              <w:t>Movie name and new genre</w:t>
+              <w:t>Program Input</w:t>
             </w:r>
           </w:p>
         </w:tc>
         <w:tc>
           <w:tcPr>
             <w:tcW w:w="4395" w:type="dxa"/>
+            <w:tcBorders>
+              <w:left w:val="single" w:sz="8" w:space="0" w:color="FFFFFF" w:themeColor="background1"/>
+              <w:right w:val="single" w:sz="8" w:space="0" w:color="FFFFFF" w:themeColor="background1"/>
+            </w:tcBorders>
           </w:tcPr>
           <w:p>
             <w:pPr>
-              <w:pStyle w:val="ListParagraph"/>
-              <w:ind w:left="355"/>
-              <w:rPr>
-                <w:rFonts w:asciiTheme="minorHAnsi" w:eastAsiaTheme="minorHAnsi" w:hAnsiTheme="minorHAnsi" w:cstheme="minorHAnsi"/>
-                <w:sz w:val="22"/>
-                <w:szCs w:val="22"/>
+              <w:rPr>
+                <w:rFonts w:asciiTheme="minorHAnsi" w:hAnsiTheme="minorHAnsi" w:cstheme="minorHAnsi"/>
               </w:rPr>
             </w:pPr>
             <w:r>
               <w:rPr>
-                <w:rFonts w:asciiTheme="minorHAnsi" w:eastAsiaTheme="minorHAnsi" w:hAnsiTheme="minorHAnsi" w:cstheme="minorHAnsi"/>
-                <w:sz w:val="22"/>
-                <w:szCs w:val="22"/>
-              </w:rPr>
-              <w:t>If movie name</w:t>
-            </w:r>
-            <w:r>
-              <w:rPr>
-                <w:rFonts w:asciiTheme="minorHAnsi" w:eastAsiaTheme="minorHAnsi" w:hAnsiTheme="minorHAnsi" w:cstheme="minorHAnsi"/>
-                <w:sz w:val="22"/>
-                <w:szCs w:val="22"/>
-              </w:rPr>
-              <w:t xml:space="preserve"> </w:t>
-            </w:r>
-            <w:r>
-              <w:rPr>
-                <w:rFonts w:asciiTheme="minorHAnsi" w:eastAsiaTheme="minorHAnsi" w:hAnsiTheme="minorHAnsi" w:cstheme="minorHAnsi"/>
-                <w:sz w:val="22"/>
-                <w:szCs w:val="22"/>
-              </w:rPr>
-              <w:t>exists in dictionary</w:t>
-            </w:r>
-            <w:r>
-              <w:rPr>
-                <w:rFonts w:asciiTheme="minorHAnsi" w:eastAsiaTheme="minorHAnsi" w:hAnsiTheme="minorHAnsi" w:cstheme="minorHAnsi"/>
-                <w:sz w:val="22"/>
-                <w:szCs w:val="22"/>
-              </w:rPr>
-              <w:t>, update the genre.</w:t>
-            </w:r>
-            <w:r>
-              <w:rPr>
-                <w:rFonts w:asciiTheme="minorHAnsi" w:eastAsiaTheme="minorHAnsi" w:hAnsiTheme="minorHAnsi" w:cstheme="minorHAnsi"/>
-                <w:sz w:val="22"/>
-                <w:szCs w:val="22"/>
-              </w:rPr>
-              <w:t xml:space="preserve"> Otherwise display error message.</w:t>
+                <w:rFonts w:asciiTheme="minorHAnsi" w:hAnsiTheme="minorHAnsi" w:cstheme="minorHAnsi"/>
+              </w:rPr>
+              <w:t>Process</w:t>
             </w:r>
           </w:p>
         </w:tc>
         <w:tc>
           <w:tcPr>
             <w:tcW w:w="2407" w:type="dxa"/>
+            <w:tcBorders>
+              <w:left w:val="single" w:sz="8" w:space="0" w:color="FFFFFF" w:themeColor="background1"/>
+            </w:tcBorders>
           </w:tcPr>
           <w:p>
             <w:pPr>
               <w:rPr>
                 <w:rFonts w:asciiTheme="minorHAnsi" w:hAnsiTheme="minorHAnsi" w:cstheme="minorHAnsi"/>
-                <w:lang w:val="fr-CA"/>
               </w:rPr>
             </w:pPr>
             <w:r>
               <w:rPr>
                 <w:rFonts w:asciiTheme="minorHAnsi" w:hAnsiTheme="minorHAnsi" w:cstheme="minorHAnsi"/>
-                <w:lang w:val="fr-CA"/>
-              </w:rPr>
-              <w:t>Confirmation: "</w:t>
-            </w:r>
-            <w:r>
-              <w:rPr>
-                <w:rFonts w:asciiTheme="minorHAnsi" w:hAnsiTheme="minorHAnsi" w:cstheme="minorHAnsi"/>
-                <w:lang w:val="fr-CA"/>
-              </w:rPr>
-              <w:t>Movie</w:t>
-            </w:r>
-            <w:r>
-              <w:rPr>
-                <w:rFonts w:asciiTheme="minorHAnsi" w:hAnsiTheme="minorHAnsi" w:cstheme="minorHAnsi"/>
-                <w:lang w:val="fr-CA"/>
-              </w:rPr>
-              <w:t xml:space="preserve"> genre updated successfully." OR Error message: "Movie not found."</w:t>
+              </w:rPr>
+              <w:t>Program Output</w:t>
             </w:r>
           </w:p>
         </w:tc>
@@ -651,7 +791,7 @@
               <w:rPr>
                 <w:rFonts w:asciiTheme="minorHAnsi" w:hAnsiTheme="minorHAnsi" w:cstheme="minorHAnsi"/>
               </w:rPr>
-              <w:t>Movie name</w:t>
+              <w:t>Movie name, new genre(s)</w:t>
             </w:r>
           </w:p>
         </w:tc>
@@ -662,7 +802,10 @@
           <w:p>
             <w:pPr>
               <w:pStyle w:val="ListParagraph"/>
-              <w:ind w:left="355"/>
+              <w:numPr>
+                <w:ilvl w:val="0"/>
+                <w:numId w:val="13"/>
+              </w:numPr>
               <w:rPr>
                 <w:rFonts w:asciiTheme="minorHAnsi" w:eastAsiaTheme="minorHAnsi" w:hAnsiTheme="minorHAnsi" w:cstheme="minorHAnsi"/>
                 <w:sz w:val="22"/>
@@ -675,23 +818,47 @@
                 <w:sz w:val="22"/>
                 <w:szCs w:val="22"/>
               </w:rPr>
-              <w:t>If movie name exists</w:t>
-            </w:r>
-            <w:r>
+              <w:t>If the movie name exists in the dictionary (case-insensitive and partial match check), update its genre.</w:t>
+            </w:r>
+          </w:p>
+          <w:p>
+            <w:pPr>
+              <w:pStyle w:val="ListParagraph"/>
               <w:rPr>
                 <w:rFonts w:asciiTheme="minorHAnsi" w:eastAsiaTheme="minorHAnsi" w:hAnsiTheme="minorHAnsi" w:cstheme="minorHAnsi"/>
                 <w:sz w:val="22"/>
                 <w:szCs w:val="22"/>
               </w:rPr>
-              <w:t>, remove the entry from the dictionary.</w:t>
-            </w:r>
-            <w:r>
+            </w:pPr>
+          </w:p>
+          <w:p>
+            <w:pPr>
+              <w:pStyle w:val="ListParagraph"/>
+              <w:numPr>
+                <w:ilvl w:val="0"/>
+                <w:numId w:val="13"/>
+              </w:numPr>
               <w:rPr>
                 <w:rFonts w:asciiTheme="minorHAnsi" w:eastAsiaTheme="minorHAnsi" w:hAnsiTheme="minorHAnsi" w:cstheme="minorHAnsi"/>
                 <w:sz w:val="22"/>
                 <w:szCs w:val="22"/>
               </w:rPr>
-              <w:t xml:space="preserve"> Otherwise display error message.</w:t>
+            </w:pPr>
+            <w:r>
+              <w:rPr>
+                <w:rFonts w:asciiTheme="minorHAnsi" w:eastAsiaTheme="minorHAnsi" w:hAnsiTheme="minorHAnsi" w:cstheme="minorHAnsi"/>
+                <w:sz w:val="22"/>
+                <w:szCs w:val="22"/>
+              </w:rPr>
+              <w:t>If the movie name does not exist, display an error message.</w:t>
+            </w:r>
+            <w:r>
+              <w:rPr>
+                <w:rFonts w:asciiTheme="minorHAnsi" w:eastAsiaTheme="minorHAnsi" w:hAnsiTheme="minorHAnsi" w:cstheme="minorHAnsi"/>
+                <w:sz w:val="22"/>
+                <w:szCs w:val="22"/>
+              </w:rPr>
+              <w:br/>
             </w:r>
           </w:p>
         </w:tc>
@@ -701,6 +868,11 @@
           </w:tcPr>
           <w:p>
             <w:pPr>
+              <w:pStyle w:val="ListParagraph"/>
+              <w:numPr>
+                <w:ilvl w:val="0"/>
+                <w:numId w:val="13"/>
+              </w:numPr>
               <w:rPr>
                 <w:rFonts w:asciiTheme="minorHAnsi" w:hAnsiTheme="minorHAnsi" w:cstheme="minorHAnsi"/>
                 <w:lang w:val="fr-CA"/>
@@ -711,15 +883,222 @@
                 <w:rFonts w:asciiTheme="minorHAnsi" w:hAnsiTheme="minorHAnsi" w:cstheme="minorHAnsi"/>
                 <w:lang w:val="fr-CA"/>
               </w:rPr>
-              <w:t>Confirmation: "Movie removed successfully." OR Error message: "Movie not found."</w:t>
+              <w:t>Confirmation: "Movie genre for [movie_name] updated to [genre(s)]!"</w:t>
+            </w:r>
+            <w:r>
+              <w:rPr>
+                <w:rFonts w:asciiTheme="minorHAnsi" w:hAnsiTheme="minorHAnsi" w:cstheme="minorHAnsi"/>
+                <w:lang w:val="fr-CA"/>
+              </w:rPr>
+              <w:br/>
+            </w:r>
+          </w:p>
+          <w:p>
+            <w:pPr>
+              <w:pStyle w:val="ListParagraph"/>
+              <w:numPr>
+                <w:ilvl w:val="0"/>
+                <w:numId w:val="13"/>
+              </w:numPr>
+              <w:rPr>
+                <w:rFonts w:asciiTheme="minorHAnsi" w:hAnsiTheme="minorHAnsi" w:cstheme="minorHAnsi"/>
+                <w:lang w:val="fr-CA"/>
+              </w:rPr>
+            </w:pPr>
+            <w:proofErr w:type="spellStart"/>
+            <w:r>
+              <w:rPr>
+                <w:rFonts w:asciiTheme="minorHAnsi" w:hAnsiTheme="minorHAnsi" w:cstheme="minorHAnsi"/>
+                <w:lang w:val="fr-CA"/>
+              </w:rPr>
+              <w:t>Error</w:t>
+            </w:r>
+            <w:proofErr w:type="spellEnd"/>
+            <w:r>
+              <w:rPr>
+                <w:rFonts w:asciiTheme="minorHAnsi" w:hAnsiTheme="minorHAnsi" w:cstheme="minorHAnsi"/>
+                <w:lang w:val="fr-CA"/>
+              </w:rPr>
+              <w:t xml:space="preserve"> message: "[</w:t>
+            </w:r>
+            <w:proofErr w:type="spellStart"/>
+            <w:r>
+              <w:rPr>
+                <w:rFonts w:asciiTheme="minorHAnsi" w:hAnsiTheme="minorHAnsi" w:cstheme="minorHAnsi"/>
+                <w:lang w:val="fr-CA"/>
+              </w:rPr>
+              <w:t>movie_name</w:t>
+            </w:r>
+            <w:proofErr w:type="spellEnd"/>
+            <w:r>
+              <w:rPr>
+                <w:rFonts w:asciiTheme="minorHAnsi" w:hAnsiTheme="minorHAnsi" w:cstheme="minorHAnsi"/>
+                <w:lang w:val="fr-CA"/>
+              </w:rPr>
+              <w:t xml:space="preserve">] </w:t>
+            </w:r>
+            <w:proofErr w:type="spellStart"/>
+            <w:r>
+              <w:rPr>
+                <w:rFonts w:asciiTheme="minorHAnsi" w:hAnsiTheme="minorHAnsi" w:cstheme="minorHAnsi"/>
+                <w:lang w:val="fr-CA"/>
+              </w:rPr>
+              <w:t>is</w:t>
+            </w:r>
+            <w:proofErr w:type="spellEnd"/>
+            <w:r>
+              <w:rPr>
+                <w:rFonts w:asciiTheme="minorHAnsi" w:hAnsiTheme="minorHAnsi" w:cstheme="minorHAnsi"/>
+                <w:lang w:val="fr-CA"/>
+              </w:rPr>
+              <w:t xml:space="preserve"> not </w:t>
+            </w:r>
+            <w:proofErr w:type="spellStart"/>
+            <w:r>
+              <w:rPr>
+                <w:rFonts w:asciiTheme="minorHAnsi" w:hAnsiTheme="minorHAnsi" w:cstheme="minorHAnsi"/>
+                <w:lang w:val="fr-CA"/>
+              </w:rPr>
+              <w:t>found</w:t>
+            </w:r>
+            <w:proofErr w:type="spellEnd"/>
+            <w:r>
+              <w:rPr>
+                <w:rFonts w:asciiTheme="minorHAnsi" w:hAnsiTheme="minorHAnsi" w:cstheme="minorHAnsi"/>
+                <w:lang w:val="fr-CA"/>
+              </w:rPr>
+              <w:t xml:space="preserve"> in the </w:t>
+            </w:r>
+            <w:proofErr w:type="spellStart"/>
+            <w:r>
+              <w:rPr>
+                <w:rFonts w:asciiTheme="minorHAnsi" w:hAnsiTheme="minorHAnsi" w:cstheme="minorHAnsi"/>
+                <w:lang w:val="fr-CA"/>
+              </w:rPr>
+              <w:t>movie</w:t>
+            </w:r>
+            <w:proofErr w:type="spellEnd"/>
+            <w:r>
+              <w:rPr>
+                <w:rFonts w:asciiTheme="minorHAnsi" w:hAnsiTheme="minorHAnsi" w:cstheme="minorHAnsi"/>
+                <w:lang w:val="fr-CA"/>
+              </w:rPr>
+              <w:t xml:space="preserve"> </w:t>
+            </w:r>
+            <w:proofErr w:type="spellStart"/>
+            <w:r>
+              <w:rPr>
+                <w:rFonts w:asciiTheme="minorHAnsi" w:hAnsiTheme="minorHAnsi" w:cstheme="minorHAnsi"/>
+                <w:lang w:val="fr-CA"/>
+              </w:rPr>
+              <w:t>dictionary</w:t>
+            </w:r>
+            <w:proofErr w:type="spellEnd"/>
+            <w:r>
+              <w:rPr>
+                <w:rFonts w:asciiTheme="minorHAnsi" w:hAnsiTheme="minorHAnsi" w:cstheme="minorHAnsi"/>
+                <w:lang w:val="fr-CA"/>
+              </w:rPr>
+              <w:t>."</w:t>
             </w:r>
           </w:p>
         </w:tc>
       </w:tr>
+    </w:tbl>
+    <w:p>
+      <w:pPr>
+        <w:suppressAutoHyphens/>
+        <w:spacing w:after="0"/>
+        <w:rPr>
+          <w:rFonts w:asciiTheme="minorHAnsi" w:eastAsia="Times New Roman" w:hAnsiTheme="minorHAnsi" w:cstheme="minorHAnsi"/>
+          <w:spacing w:val="-3"/>
+          <w:lang w:val="en-US" w:bidi="ar-SA"/>
+        </w:rPr>
+      </w:pPr>
+    </w:p>
+    <w:p>
+      <w:pPr>
+        <w:pStyle w:val="ListParagraph"/>
+        <w:suppressAutoHyphens/>
+        <w:rPr>
+          <w:rFonts w:asciiTheme="minorHAnsi" w:hAnsiTheme="minorHAnsi" w:cstheme="minorHAnsi"/>
+          <w:spacing w:val="-3"/>
+        </w:rPr>
+      </w:pPr>
+    </w:p>
+    <w:p>
+      <w:pPr>
+        <w:pStyle w:val="ListParagraph"/>
+        <w:suppressAutoHyphens/>
+        <w:rPr>
+          <w:rFonts w:asciiTheme="minorHAnsi" w:hAnsiTheme="minorHAnsi" w:cstheme="minorHAnsi"/>
+          <w:spacing w:val="-3"/>
+        </w:rPr>
+      </w:pPr>
+    </w:p>
+    <w:p>
+      <w:pPr>
+        <w:pStyle w:val="ListParagraph"/>
+        <w:numPr>
+          <w:ilvl w:val="0"/>
+          <w:numId w:val="13"/>
+        </w:numPr>
+        <w:suppressAutoHyphens/>
+        <w:rPr>
+          <w:rFonts w:asciiTheme="minorHAnsi" w:hAnsiTheme="minorHAnsi" w:cstheme="minorHAnsi"/>
+          <w:spacing w:val="-3"/>
+        </w:rPr>
+      </w:pPr>
+      <w:r>
+        <w:rPr>
+          <w:rFonts w:asciiTheme="minorHAnsi" w:hAnsiTheme="minorHAnsi" w:cstheme="minorHAnsi"/>
+          <w:spacing w:val="-3"/>
+        </w:rPr>
+        <w:lastRenderedPageBreak/>
+        <w:t>Deleting a movie</w:t>
+      </w:r>
+    </w:p>
+    <w:p>
+      <w:pPr>
+        <w:suppressAutoHyphens/>
+        <w:spacing w:after="0"/>
+        <w:rPr>
+          <w:rFonts w:asciiTheme="minorHAnsi" w:eastAsia="Times New Roman" w:hAnsiTheme="minorHAnsi" w:cstheme="minorHAnsi"/>
+          <w:spacing w:val="-3"/>
+          <w:lang w:val="en-US" w:bidi="ar-SA"/>
+        </w:rPr>
+      </w:pPr>
+    </w:p>
+    <w:tbl>
+      <w:tblPr>
+        <w:tblStyle w:val="LightList-Accent112"/>
+        <w:tblW w:w="0" w:type="auto"/>
+        <w:tblInd w:w="360" w:type="dxa"/>
+        <w:tblBorders>
+          <w:insideH w:val="single" w:sz="8" w:space="0" w:color="4F81BD" w:themeColor="accent1"/>
+          <w:insideV w:val="single" w:sz="8" w:space="0" w:color="4F81BD" w:themeColor="accent1"/>
+        </w:tblBorders>
+        <w:tblCellMar>
+          <w:left w:w="115" w:type="dxa"/>
+          <w:right w:w="115" w:type="dxa"/>
+        </w:tblCellMar>
+        <w:tblLook w:val="0420" w:firstRow="1" w:lastRow="0" w:firstColumn="0" w:lastColumn="0" w:noHBand="0" w:noVBand="1"/>
+      </w:tblPr>
+      <w:tblGrid>
+        <w:gridCol w:w="1456"/>
+        <w:gridCol w:w="4395"/>
+        <w:gridCol w:w="2662"/>
+      </w:tblGrid>
       <w:tr>
+        <w:trPr>
+          <w:cnfStyle w:val="100000000000" w:firstRow="1" w:lastRow="0" w:firstColumn="0" w:lastColumn="0" w:oddVBand="0" w:evenVBand="0" w:oddHBand="0" w:evenHBand="0" w:firstRowFirstColumn="0" w:firstRowLastColumn="0" w:lastRowFirstColumn="0" w:lastRowLastColumn="0"/>
+        </w:trPr>
         <w:tc>
           <w:tcPr>
             <w:tcW w:w="1456" w:type="dxa"/>
+            <w:tcBorders>
+              <w:right w:val="single" w:sz="8" w:space="0" w:color="FFFFFF" w:themeColor="background1"/>
+            </w:tcBorders>
           </w:tcPr>
           <w:p>
             <w:pPr>
@@ -731,59 +1110,50 @@
               <w:rPr>
                 <w:rFonts w:asciiTheme="minorHAnsi" w:hAnsiTheme="minorHAnsi" w:cstheme="minorHAnsi"/>
               </w:rPr>
-              <w:t>Movie name</w:t>
+              <w:t>Program Input</w:t>
             </w:r>
           </w:p>
         </w:tc>
         <w:tc>
           <w:tcPr>
             <w:tcW w:w="4395" w:type="dxa"/>
+            <w:tcBorders>
+              <w:left w:val="single" w:sz="8" w:space="0" w:color="FFFFFF" w:themeColor="background1"/>
+              <w:right w:val="single" w:sz="8" w:space="0" w:color="FFFFFF" w:themeColor="background1"/>
+            </w:tcBorders>
           </w:tcPr>
           <w:p>
             <w:pPr>
-              <w:pStyle w:val="ListParagraph"/>
-              <w:ind w:left="355"/>
-              <w:rPr>
-                <w:rFonts w:asciiTheme="minorHAnsi" w:eastAsiaTheme="minorHAnsi" w:hAnsiTheme="minorHAnsi" w:cstheme="minorHAnsi"/>
-                <w:sz w:val="22"/>
-                <w:szCs w:val="22"/>
+              <w:rPr>
+                <w:rFonts w:asciiTheme="minorHAnsi" w:hAnsiTheme="minorHAnsi" w:cstheme="minorHAnsi"/>
               </w:rPr>
             </w:pPr>
             <w:r>
               <w:rPr>
-                <w:rFonts w:asciiTheme="minorHAnsi" w:eastAsiaTheme="minorHAnsi" w:hAnsiTheme="minorHAnsi" w:cstheme="minorHAnsi"/>
-                <w:sz w:val="22"/>
-                <w:szCs w:val="22"/>
-              </w:rPr>
-              <w:t>If movie name exists</w:t>
-            </w:r>
-            <w:r>
-              <w:rPr>
-                <w:rFonts w:asciiTheme="minorHAnsi" w:eastAsiaTheme="minorHAnsi" w:hAnsiTheme="minorHAnsi" w:cstheme="minorHAnsi"/>
-                <w:sz w:val="22"/>
-                <w:szCs w:val="22"/>
-              </w:rPr>
-              <w:t>, retrieve the genre.</w:t>
+                <w:rFonts w:asciiTheme="minorHAnsi" w:hAnsiTheme="minorHAnsi" w:cstheme="minorHAnsi"/>
+              </w:rPr>
+              <w:t>Process</w:t>
             </w:r>
           </w:p>
         </w:tc>
         <w:tc>
           <w:tcPr>
             <w:tcW w:w="2407" w:type="dxa"/>
+            <w:tcBorders>
+              <w:left w:val="single" w:sz="8" w:space="0" w:color="FFFFFF" w:themeColor="background1"/>
+            </w:tcBorders>
           </w:tcPr>
           <w:p>
             <w:pPr>
               <w:rPr>
                 <w:rFonts w:asciiTheme="minorHAnsi" w:hAnsiTheme="minorHAnsi" w:cstheme="minorHAnsi"/>
-                <w:lang w:val="fr-CA"/>
               </w:rPr>
             </w:pPr>
             <w:r>
               <w:rPr>
                 <w:rFonts w:asciiTheme="minorHAnsi" w:hAnsiTheme="minorHAnsi" w:cstheme="minorHAnsi"/>
-                <w:lang w:val="fr-CA"/>
-              </w:rPr>
-              <w:t>Display genre of the movie OR Error message: "Movie not found."</w:t>
+              </w:rPr>
+              <w:t>Program Output</w:t>
             </w:r>
           </w:p>
         </w:tc>
@@ -802,6 +1172,12 @@
                 <w:rFonts w:asciiTheme="minorHAnsi" w:hAnsiTheme="minorHAnsi" w:cstheme="minorHAnsi"/>
               </w:rPr>
             </w:pPr>
+            <w:r>
+              <w:rPr>
+                <w:rFonts w:asciiTheme="minorHAnsi" w:hAnsiTheme="minorHAnsi" w:cstheme="minorHAnsi"/>
+              </w:rPr>
+              <w:t>Movie name</w:t>
+            </w:r>
           </w:p>
         </w:tc>
         <w:tc>
@@ -811,7 +1187,10 @@
           <w:p>
             <w:pPr>
               <w:pStyle w:val="ListParagraph"/>
-              <w:ind w:left="355"/>
+              <w:numPr>
+                <w:ilvl w:val="0"/>
+                <w:numId w:val="13"/>
+              </w:numPr>
               <w:rPr>
                 <w:rFonts w:asciiTheme="minorHAnsi" w:eastAsiaTheme="minorHAnsi" w:hAnsiTheme="minorHAnsi" w:cstheme="minorHAnsi"/>
                 <w:sz w:val="22"/>
@@ -824,7 +1203,39 @@
                 <w:sz w:val="22"/>
                 <w:szCs w:val="22"/>
               </w:rPr>
-              <w:t>Retrieve all keys (movie names) and their corresponding values (genres) from the dictionary.</w:t>
+              <w:t>If the movie name exists in the dictionary (case-insensitive and partial match check), ask for confirmation, then remove the movie entry.</w:t>
+            </w:r>
+          </w:p>
+          <w:p>
+            <w:pPr>
+              <w:pStyle w:val="ListParagraph"/>
+              <w:rPr>
+                <w:rFonts w:asciiTheme="minorHAnsi" w:eastAsiaTheme="minorHAnsi" w:hAnsiTheme="minorHAnsi" w:cstheme="minorHAnsi"/>
+                <w:sz w:val="22"/>
+                <w:szCs w:val="22"/>
+              </w:rPr>
+            </w:pPr>
+          </w:p>
+          <w:p>
+            <w:pPr>
+              <w:pStyle w:val="ListParagraph"/>
+              <w:numPr>
+                <w:ilvl w:val="0"/>
+                <w:numId w:val="13"/>
+              </w:numPr>
+              <w:rPr>
+                <w:rFonts w:asciiTheme="minorHAnsi" w:eastAsiaTheme="minorHAnsi" w:hAnsiTheme="minorHAnsi" w:cstheme="minorHAnsi"/>
+                <w:sz w:val="22"/>
+                <w:szCs w:val="22"/>
+              </w:rPr>
+            </w:pPr>
+            <w:r>
+              <w:rPr>
+                <w:rFonts w:asciiTheme="minorHAnsi" w:eastAsiaTheme="minorHAnsi" w:hAnsiTheme="minorHAnsi" w:cstheme="minorHAnsi"/>
+                <w:sz w:val="22"/>
+                <w:szCs w:val="22"/>
+              </w:rPr>
+              <w:t>If the movie name does not exist, display an error message.</w:t>
             </w:r>
           </w:p>
         </w:tc>
@@ -834,6 +1245,11 @@
           </w:tcPr>
           <w:p>
             <w:pPr>
+              <w:pStyle w:val="ListParagraph"/>
+              <w:numPr>
+                <w:ilvl w:val="0"/>
+                <w:numId w:val="13"/>
+              </w:numPr>
               <w:rPr>
                 <w:rFonts w:asciiTheme="minorHAnsi" w:hAnsiTheme="minorHAnsi" w:cstheme="minorHAnsi"/>
                 <w:lang w:val="fr-CA"/>
@@ -844,8 +1260,198 @@
                 <w:rFonts w:asciiTheme="minorHAnsi" w:hAnsiTheme="minorHAnsi" w:cstheme="minorHAnsi"/>
                 <w:lang w:val="fr-CA"/>
               </w:rPr>
-              <w:t>Display the list of movies and their genres.</w:t>
-            </w:r>
+              <w:t>Confirmation: "</w:t>
+            </w:r>
+            <w:proofErr w:type="spellStart"/>
+            <w:r>
+              <w:rPr>
+                <w:rFonts w:asciiTheme="minorHAnsi" w:hAnsiTheme="minorHAnsi" w:cstheme="minorHAnsi"/>
+                <w:lang w:val="fr-CA"/>
+              </w:rPr>
+              <w:t>Movie</w:t>
+            </w:r>
+            <w:proofErr w:type="spellEnd"/>
+            <w:r>
+              <w:rPr>
+                <w:rFonts w:asciiTheme="minorHAnsi" w:hAnsiTheme="minorHAnsi" w:cstheme="minorHAnsi"/>
+                <w:lang w:val="fr-CA"/>
+              </w:rPr>
+              <w:t xml:space="preserve"> [</w:t>
+            </w:r>
+            <w:proofErr w:type="spellStart"/>
+            <w:r>
+              <w:rPr>
+                <w:rFonts w:asciiTheme="minorHAnsi" w:hAnsiTheme="minorHAnsi" w:cstheme="minorHAnsi"/>
+                <w:lang w:val="fr-CA"/>
+              </w:rPr>
+              <w:t>movie_name</w:t>
+            </w:r>
+            <w:proofErr w:type="spellEnd"/>
+            <w:r>
+              <w:rPr>
+                <w:rFonts w:asciiTheme="minorHAnsi" w:hAnsiTheme="minorHAnsi" w:cstheme="minorHAnsi"/>
+                <w:lang w:val="fr-CA"/>
+              </w:rPr>
+              <w:t xml:space="preserve">] </w:t>
+            </w:r>
+            <w:proofErr w:type="spellStart"/>
+            <w:r>
+              <w:rPr>
+                <w:rFonts w:asciiTheme="minorHAnsi" w:hAnsiTheme="minorHAnsi" w:cstheme="minorHAnsi"/>
+                <w:lang w:val="fr-CA"/>
+              </w:rPr>
+              <w:t>deleted</w:t>
+            </w:r>
+            <w:proofErr w:type="spellEnd"/>
+            <w:r>
+              <w:rPr>
+                <w:rFonts w:asciiTheme="minorHAnsi" w:hAnsiTheme="minorHAnsi" w:cstheme="minorHAnsi"/>
+                <w:lang w:val="fr-CA"/>
+              </w:rPr>
+              <w:t xml:space="preserve"> </w:t>
+            </w:r>
+            <w:proofErr w:type="spellStart"/>
+            <w:r>
+              <w:rPr>
+                <w:rFonts w:asciiTheme="minorHAnsi" w:hAnsiTheme="minorHAnsi" w:cstheme="minorHAnsi"/>
+                <w:lang w:val="fr-CA"/>
+              </w:rPr>
+              <w:t>successfully</w:t>
+            </w:r>
+            <w:proofErr w:type="spellEnd"/>
+            <w:r>
+              <w:rPr>
+                <w:rFonts w:asciiTheme="minorHAnsi" w:hAnsiTheme="minorHAnsi" w:cstheme="minorHAnsi"/>
+                <w:lang w:val="fr-CA"/>
+              </w:rPr>
+              <w:t>!"</w:t>
+            </w:r>
+          </w:p>
+          <w:p>
+            <w:pPr>
+              <w:pStyle w:val="ListParagraph"/>
+              <w:rPr>
+                <w:rFonts w:asciiTheme="minorHAnsi" w:hAnsiTheme="minorHAnsi" w:cstheme="minorHAnsi"/>
+                <w:lang w:val="fr-CA"/>
+              </w:rPr>
+            </w:pPr>
+          </w:p>
+          <w:p>
+            <w:pPr>
+              <w:pStyle w:val="ListParagraph"/>
+              <w:numPr>
+                <w:ilvl w:val="0"/>
+                <w:numId w:val="13"/>
+              </w:numPr>
+              <w:rPr>
+                <w:rFonts w:asciiTheme="minorHAnsi" w:hAnsiTheme="minorHAnsi" w:cstheme="minorHAnsi"/>
+                <w:lang w:val="fr-CA"/>
+              </w:rPr>
+            </w:pPr>
+            <w:proofErr w:type="spellStart"/>
+            <w:r>
+              <w:rPr>
+                <w:rFonts w:asciiTheme="minorHAnsi" w:hAnsiTheme="minorHAnsi" w:cstheme="minorHAnsi"/>
+                <w:lang w:val="fr-CA"/>
+              </w:rPr>
+              <w:t>Error</w:t>
+            </w:r>
+            <w:proofErr w:type="spellEnd"/>
+            <w:r>
+              <w:rPr>
+                <w:rFonts w:asciiTheme="minorHAnsi" w:hAnsiTheme="minorHAnsi" w:cstheme="minorHAnsi"/>
+                <w:lang w:val="fr-CA"/>
+              </w:rPr>
+              <w:t xml:space="preserve"> message: "[</w:t>
+            </w:r>
+            <w:proofErr w:type="spellStart"/>
+            <w:r>
+              <w:rPr>
+                <w:rFonts w:asciiTheme="minorHAnsi" w:hAnsiTheme="minorHAnsi" w:cstheme="minorHAnsi"/>
+                <w:lang w:val="fr-CA"/>
+              </w:rPr>
+              <w:t>movie_name</w:t>
+            </w:r>
+            <w:proofErr w:type="spellEnd"/>
+            <w:r>
+              <w:rPr>
+                <w:rFonts w:asciiTheme="minorHAnsi" w:hAnsiTheme="minorHAnsi" w:cstheme="minorHAnsi"/>
+                <w:lang w:val="fr-CA"/>
+              </w:rPr>
+              <w:t xml:space="preserve">] </w:t>
+            </w:r>
+            <w:proofErr w:type="spellStart"/>
+            <w:r>
+              <w:rPr>
+                <w:rFonts w:asciiTheme="minorHAnsi" w:hAnsiTheme="minorHAnsi" w:cstheme="minorHAnsi"/>
+                <w:lang w:val="fr-CA"/>
+              </w:rPr>
+              <w:t>is</w:t>
+            </w:r>
+            <w:proofErr w:type="spellEnd"/>
+            <w:r>
+              <w:rPr>
+                <w:rFonts w:asciiTheme="minorHAnsi" w:hAnsiTheme="minorHAnsi" w:cstheme="minorHAnsi"/>
+                <w:lang w:val="fr-CA"/>
+              </w:rPr>
+              <w:t xml:space="preserve"> not </w:t>
+            </w:r>
+            <w:proofErr w:type="spellStart"/>
+            <w:r>
+              <w:rPr>
+                <w:rFonts w:asciiTheme="minorHAnsi" w:hAnsiTheme="minorHAnsi" w:cstheme="minorHAnsi"/>
+                <w:lang w:val="fr-CA"/>
+              </w:rPr>
+              <w:t>found</w:t>
+            </w:r>
+            <w:proofErr w:type="spellEnd"/>
+            <w:r>
+              <w:rPr>
+                <w:rFonts w:asciiTheme="minorHAnsi" w:hAnsiTheme="minorHAnsi" w:cstheme="minorHAnsi"/>
+                <w:lang w:val="fr-CA"/>
+              </w:rPr>
+              <w:t xml:space="preserve"> in the </w:t>
+            </w:r>
+            <w:proofErr w:type="spellStart"/>
+            <w:r>
+              <w:rPr>
+                <w:rFonts w:asciiTheme="minorHAnsi" w:hAnsiTheme="minorHAnsi" w:cstheme="minorHAnsi"/>
+                <w:lang w:val="fr-CA"/>
+              </w:rPr>
+              <w:t>movie</w:t>
+            </w:r>
+            <w:proofErr w:type="spellEnd"/>
+            <w:r>
+              <w:rPr>
+                <w:rFonts w:asciiTheme="minorHAnsi" w:hAnsiTheme="minorHAnsi" w:cstheme="minorHAnsi"/>
+                <w:lang w:val="fr-CA"/>
+              </w:rPr>
+              <w:t xml:space="preserve"> </w:t>
+            </w:r>
+            <w:proofErr w:type="spellStart"/>
+            <w:r>
+              <w:rPr>
+                <w:rFonts w:asciiTheme="minorHAnsi" w:hAnsiTheme="minorHAnsi" w:cstheme="minorHAnsi"/>
+                <w:lang w:val="fr-CA"/>
+              </w:rPr>
+              <w:t>dictionary</w:t>
+            </w:r>
+            <w:proofErr w:type="spellEnd"/>
+            <w:r>
+              <w:rPr>
+                <w:rFonts w:asciiTheme="minorHAnsi" w:hAnsiTheme="minorHAnsi" w:cstheme="minorHAnsi"/>
+                <w:lang w:val="fr-CA"/>
+              </w:rPr>
+              <w:t>."</w:t>
+            </w:r>
+          </w:p>
+          <w:p>
+            <w:pPr>
+              <w:rPr>
+                <w:rFonts w:asciiTheme="minorHAnsi" w:hAnsiTheme="minorHAnsi" w:cstheme="minorHAnsi"/>
+                <w:lang w:val="fr-CA"/>
+              </w:rPr>
+            </w:pPr>
           </w:p>
         </w:tc>
       </w:tr>
@@ -853,8 +1459,7 @@
     <w:p>
       <w:pPr>
         <w:suppressAutoHyphens/>
-        <w:spacing w:before="240" w:after="0"/>
-        <w:ind w:left="360"/>
+        <w:spacing w:after="0"/>
         <w:rPr>
           <w:rFonts w:asciiTheme="minorHAnsi" w:eastAsia="Times New Roman" w:hAnsiTheme="minorHAnsi" w:cstheme="minorHAnsi"/>
           <w:spacing w:val="-3"/>
@@ -862,47 +1467,634 @@
         </w:rPr>
       </w:pPr>
     </w:p>
+    <w:p>
+      <w:pPr>
+        <w:pStyle w:val="ListParagraph"/>
+        <w:numPr>
+          <w:ilvl w:val="0"/>
+          <w:numId w:val="13"/>
+        </w:numPr>
+        <w:spacing w:after="200" w:line="276" w:lineRule="auto"/>
+        <w:rPr>
+          <w:rFonts w:asciiTheme="minorHAnsi" w:hAnsiTheme="minorHAnsi" w:cstheme="minorHAnsi"/>
+          <w:spacing w:val="-3"/>
+        </w:rPr>
+      </w:pPr>
+      <w:r>
+        <w:rPr>
+          <w:rFonts w:asciiTheme="minorHAnsi" w:hAnsiTheme="minorHAnsi" w:cstheme="minorHAnsi"/>
+          <w:spacing w:val="-3"/>
+        </w:rPr>
+        <w:t>Searching for a Movie’s Genre</w:t>
+      </w:r>
+    </w:p>
+    <w:tbl>
+      <w:tblPr>
+        <w:tblStyle w:val="LightList-Accent112"/>
+        <w:tblW w:w="0" w:type="auto"/>
+        <w:tblInd w:w="360" w:type="dxa"/>
+        <w:tblBorders>
+          <w:insideH w:val="single" w:sz="8" w:space="0" w:color="4F81BD" w:themeColor="accent1"/>
+          <w:insideV w:val="single" w:sz="8" w:space="0" w:color="4F81BD" w:themeColor="accent1"/>
+        </w:tblBorders>
+        <w:tblCellMar>
+          <w:left w:w="115" w:type="dxa"/>
+          <w:right w:w="115" w:type="dxa"/>
+        </w:tblCellMar>
+        <w:tblLook w:val="0420" w:firstRow="1" w:lastRow="0" w:firstColumn="0" w:lastColumn="0" w:noHBand="0" w:noVBand="1"/>
+      </w:tblPr>
+      <w:tblGrid>
+        <w:gridCol w:w="1456"/>
+        <w:gridCol w:w="4395"/>
+        <w:gridCol w:w="2407"/>
+      </w:tblGrid>
+      <w:tr>
+        <w:trPr>
+          <w:cnfStyle w:val="100000000000" w:firstRow="1" w:lastRow="0" w:firstColumn="0" w:lastColumn="0" w:oddVBand="0" w:evenVBand="0" w:oddHBand="0" w:evenHBand="0" w:firstRowFirstColumn="0" w:firstRowLastColumn="0" w:lastRowFirstColumn="0" w:lastRowLastColumn="0"/>
+        </w:trPr>
+        <w:tc>
+          <w:tcPr>
+            <w:tcW w:w="1456" w:type="dxa"/>
+            <w:tcBorders>
+              <w:right w:val="single" w:sz="8" w:space="0" w:color="FFFFFF" w:themeColor="background1"/>
+            </w:tcBorders>
+          </w:tcPr>
+          <w:p>
+            <w:pPr>
+              <w:rPr>
+                <w:rFonts w:asciiTheme="minorHAnsi" w:hAnsiTheme="minorHAnsi" w:cstheme="minorHAnsi"/>
+              </w:rPr>
+            </w:pPr>
+            <w:r>
+              <w:rPr>
+                <w:rFonts w:asciiTheme="minorHAnsi" w:hAnsiTheme="minorHAnsi" w:cstheme="minorHAnsi"/>
+              </w:rPr>
+              <w:t>Program Input</w:t>
+            </w:r>
+          </w:p>
+        </w:tc>
+        <w:tc>
+          <w:tcPr>
+            <w:tcW w:w="4395" w:type="dxa"/>
+            <w:tcBorders>
+              <w:left w:val="single" w:sz="8" w:space="0" w:color="FFFFFF" w:themeColor="background1"/>
+              <w:right w:val="single" w:sz="8" w:space="0" w:color="FFFFFF" w:themeColor="background1"/>
+            </w:tcBorders>
+          </w:tcPr>
+          <w:p>
+            <w:pPr>
+              <w:rPr>
+                <w:rFonts w:asciiTheme="minorHAnsi" w:hAnsiTheme="minorHAnsi" w:cstheme="minorHAnsi"/>
+              </w:rPr>
+            </w:pPr>
+            <w:r>
+              <w:rPr>
+                <w:rFonts w:asciiTheme="minorHAnsi" w:hAnsiTheme="minorHAnsi" w:cstheme="minorHAnsi"/>
+              </w:rPr>
+              <w:t>Process</w:t>
+            </w:r>
+          </w:p>
+        </w:tc>
+        <w:tc>
+          <w:tcPr>
+            <w:tcW w:w="2407" w:type="dxa"/>
+            <w:tcBorders>
+              <w:left w:val="single" w:sz="8" w:space="0" w:color="FFFFFF" w:themeColor="background1"/>
+            </w:tcBorders>
+          </w:tcPr>
+          <w:p>
+            <w:pPr>
+              <w:rPr>
+                <w:rFonts w:asciiTheme="minorHAnsi" w:hAnsiTheme="minorHAnsi" w:cstheme="minorHAnsi"/>
+              </w:rPr>
+            </w:pPr>
+            <w:r>
+              <w:rPr>
+                <w:rFonts w:asciiTheme="minorHAnsi" w:hAnsiTheme="minorHAnsi" w:cstheme="minorHAnsi"/>
+              </w:rPr>
+              <w:t>Program Output</w:t>
+            </w:r>
+          </w:p>
+        </w:tc>
+      </w:tr>
+      <w:tr>
+        <w:trPr>
+          <w:cnfStyle w:val="000000100000" w:firstRow="0" w:lastRow="0" w:firstColumn="0" w:lastColumn="0" w:oddVBand="0" w:evenVBand="0" w:oddHBand="1" w:evenHBand="0" w:firstRowFirstColumn="0" w:firstRowLastColumn="0" w:lastRowFirstColumn="0" w:lastRowLastColumn="0"/>
+        </w:trPr>
+        <w:tc>
+          <w:tcPr>
+            <w:tcW w:w="1456" w:type="dxa"/>
+          </w:tcPr>
+          <w:p>
+            <w:pPr>
+              <w:rPr>
+                <w:rFonts w:asciiTheme="minorHAnsi" w:hAnsiTheme="minorHAnsi" w:cstheme="minorHAnsi"/>
+              </w:rPr>
+            </w:pPr>
+            <w:r>
+              <w:rPr>
+                <w:rFonts w:asciiTheme="minorHAnsi" w:hAnsiTheme="minorHAnsi" w:cstheme="minorHAnsi"/>
+              </w:rPr>
+              <w:t>Movie name</w:t>
+            </w:r>
+          </w:p>
+        </w:tc>
+        <w:tc>
+          <w:tcPr>
+            <w:tcW w:w="4395" w:type="dxa"/>
+          </w:tcPr>
+          <w:p>
+            <w:pPr>
+              <w:pStyle w:val="ListParagraph"/>
+              <w:numPr>
+                <w:ilvl w:val="0"/>
+                <w:numId w:val="13"/>
+              </w:numPr>
+              <w:rPr>
+                <w:rFonts w:asciiTheme="minorHAnsi" w:eastAsiaTheme="minorHAnsi" w:hAnsiTheme="minorHAnsi" w:cstheme="minorHAnsi"/>
+                <w:sz w:val="22"/>
+                <w:szCs w:val="22"/>
+              </w:rPr>
+            </w:pPr>
+            <w:r>
+              <w:rPr>
+                <w:rFonts w:asciiTheme="minorHAnsi" w:eastAsiaTheme="minorHAnsi" w:hAnsiTheme="minorHAnsi" w:cstheme="minorHAnsi"/>
+                <w:sz w:val="22"/>
+                <w:szCs w:val="22"/>
+              </w:rPr>
+              <w:t xml:space="preserve">If the movie name exists in the dictionary (case-insensitive and partial match check), </w:t>
+            </w:r>
+            <w:r>
+              <w:rPr>
+                <w:rFonts w:asciiTheme="minorHAnsi" w:eastAsiaTheme="minorHAnsi" w:hAnsiTheme="minorHAnsi" w:cstheme="minorHAnsi"/>
+                <w:sz w:val="22"/>
+                <w:szCs w:val="22"/>
+              </w:rPr>
+              <w:t>fetch</w:t>
+            </w:r>
+            <w:r>
+              <w:rPr>
+                <w:rFonts w:asciiTheme="minorHAnsi" w:eastAsiaTheme="minorHAnsi" w:hAnsiTheme="minorHAnsi" w:cstheme="minorHAnsi"/>
+                <w:sz w:val="22"/>
+                <w:szCs w:val="22"/>
+              </w:rPr>
+              <w:t xml:space="preserve"> its genre.</w:t>
+            </w:r>
+            <w:r>
+              <w:rPr>
+                <w:rFonts w:asciiTheme="minorHAnsi" w:eastAsiaTheme="minorHAnsi" w:hAnsiTheme="minorHAnsi" w:cstheme="minorHAnsi"/>
+                <w:sz w:val="22"/>
+                <w:szCs w:val="22"/>
+              </w:rPr>
+              <w:br/>
+            </w:r>
+          </w:p>
+          <w:p>
+            <w:pPr>
+              <w:pStyle w:val="ListParagraph"/>
+              <w:numPr>
+                <w:ilvl w:val="0"/>
+                <w:numId w:val="13"/>
+              </w:numPr>
+              <w:rPr>
+                <w:rFonts w:asciiTheme="minorHAnsi" w:eastAsiaTheme="minorHAnsi" w:hAnsiTheme="minorHAnsi" w:cstheme="minorHAnsi"/>
+                <w:sz w:val="22"/>
+                <w:szCs w:val="22"/>
+              </w:rPr>
+            </w:pPr>
+            <w:r>
+              <w:rPr>
+                <w:rFonts w:asciiTheme="minorHAnsi" w:eastAsiaTheme="minorHAnsi" w:hAnsiTheme="minorHAnsi" w:cstheme="minorHAnsi"/>
+                <w:sz w:val="22"/>
+                <w:szCs w:val="22"/>
+              </w:rPr>
+              <w:t>If the movie name does not exist, display an error message.</w:t>
+            </w:r>
+          </w:p>
+        </w:tc>
+        <w:tc>
+          <w:tcPr>
+            <w:tcW w:w="2407" w:type="dxa"/>
+          </w:tcPr>
+          <w:p>
+            <w:pPr>
+              <w:pStyle w:val="ListParagraph"/>
+              <w:numPr>
+                <w:ilvl w:val="0"/>
+                <w:numId w:val="13"/>
+              </w:numPr>
+              <w:rPr>
+                <w:rFonts w:asciiTheme="minorHAnsi" w:hAnsiTheme="minorHAnsi" w:cstheme="minorHAnsi"/>
+                <w:lang w:val="fr-CA"/>
+              </w:rPr>
+            </w:pPr>
+            <w:r>
+              <w:rPr>
+                <w:rFonts w:asciiTheme="minorHAnsi" w:hAnsiTheme="minorHAnsi" w:cstheme="minorHAnsi"/>
+                <w:lang w:val="fr-CA"/>
+              </w:rPr>
+              <w:t xml:space="preserve">Display the genre of the </w:t>
+            </w:r>
+            <w:proofErr w:type="spellStart"/>
+            <w:r>
+              <w:rPr>
+                <w:rFonts w:asciiTheme="minorHAnsi" w:hAnsiTheme="minorHAnsi" w:cstheme="minorHAnsi"/>
+                <w:lang w:val="fr-CA"/>
+              </w:rPr>
+              <w:t>movie</w:t>
+            </w:r>
+            <w:proofErr w:type="spellEnd"/>
+            <w:r>
+              <w:rPr>
+                <w:rFonts w:asciiTheme="minorHAnsi" w:hAnsiTheme="minorHAnsi" w:cstheme="minorHAnsi"/>
+                <w:lang w:val="fr-CA"/>
+              </w:rPr>
+              <w:t>.</w:t>
+            </w:r>
+          </w:p>
+          <w:p>
+            <w:pPr>
+              <w:pStyle w:val="ListParagraph"/>
+              <w:rPr>
+                <w:rFonts w:asciiTheme="minorHAnsi" w:hAnsiTheme="minorHAnsi" w:cstheme="minorHAnsi"/>
+                <w:lang w:val="fr-CA"/>
+              </w:rPr>
+            </w:pPr>
+          </w:p>
+          <w:p>
+            <w:pPr>
+              <w:pStyle w:val="ListParagraph"/>
+              <w:numPr>
+                <w:ilvl w:val="0"/>
+                <w:numId w:val="13"/>
+              </w:numPr>
+              <w:rPr>
+                <w:rFonts w:asciiTheme="minorHAnsi" w:hAnsiTheme="minorHAnsi" w:cstheme="minorHAnsi"/>
+                <w:lang w:val="fr-CA"/>
+              </w:rPr>
+            </w:pPr>
+            <w:proofErr w:type="spellStart"/>
+            <w:r>
+              <w:rPr>
+                <w:rFonts w:asciiTheme="minorHAnsi" w:hAnsiTheme="minorHAnsi" w:cstheme="minorHAnsi"/>
+                <w:lang w:val="fr-CA"/>
+              </w:rPr>
+              <w:t>Error</w:t>
+            </w:r>
+            <w:proofErr w:type="spellEnd"/>
+            <w:r>
+              <w:rPr>
+                <w:rFonts w:asciiTheme="minorHAnsi" w:hAnsiTheme="minorHAnsi" w:cstheme="minorHAnsi"/>
+                <w:lang w:val="fr-CA"/>
+              </w:rPr>
+              <w:t xml:space="preserve"> message: "[</w:t>
+            </w:r>
+            <w:proofErr w:type="spellStart"/>
+            <w:r>
+              <w:rPr>
+                <w:rFonts w:asciiTheme="minorHAnsi" w:hAnsiTheme="minorHAnsi" w:cstheme="minorHAnsi"/>
+                <w:lang w:val="fr-CA"/>
+              </w:rPr>
+              <w:t>movie_name</w:t>
+            </w:r>
+            <w:proofErr w:type="spellEnd"/>
+            <w:r>
+              <w:rPr>
+                <w:rFonts w:asciiTheme="minorHAnsi" w:hAnsiTheme="minorHAnsi" w:cstheme="minorHAnsi"/>
+                <w:lang w:val="fr-CA"/>
+              </w:rPr>
+              <w:t xml:space="preserve">] </w:t>
+            </w:r>
+            <w:proofErr w:type="spellStart"/>
+            <w:r>
+              <w:rPr>
+                <w:rFonts w:asciiTheme="minorHAnsi" w:hAnsiTheme="minorHAnsi" w:cstheme="minorHAnsi"/>
+                <w:lang w:val="fr-CA"/>
+              </w:rPr>
+              <w:t>is</w:t>
+            </w:r>
+            <w:proofErr w:type="spellEnd"/>
+            <w:r>
+              <w:rPr>
+                <w:rFonts w:asciiTheme="minorHAnsi" w:hAnsiTheme="minorHAnsi" w:cstheme="minorHAnsi"/>
+                <w:lang w:val="fr-CA"/>
+              </w:rPr>
+              <w:t xml:space="preserve"> not </w:t>
+            </w:r>
+            <w:proofErr w:type="spellStart"/>
+            <w:r>
+              <w:rPr>
+                <w:rFonts w:asciiTheme="minorHAnsi" w:hAnsiTheme="minorHAnsi" w:cstheme="minorHAnsi"/>
+                <w:lang w:val="fr-CA"/>
+              </w:rPr>
+              <w:t>found</w:t>
+            </w:r>
+            <w:proofErr w:type="spellEnd"/>
+            <w:r>
+              <w:rPr>
+                <w:rFonts w:asciiTheme="minorHAnsi" w:hAnsiTheme="minorHAnsi" w:cstheme="minorHAnsi"/>
+                <w:lang w:val="fr-CA"/>
+              </w:rPr>
+              <w:t xml:space="preserve"> in the </w:t>
+            </w:r>
+            <w:proofErr w:type="spellStart"/>
+            <w:r>
+              <w:rPr>
+                <w:rFonts w:asciiTheme="minorHAnsi" w:hAnsiTheme="minorHAnsi" w:cstheme="minorHAnsi"/>
+                <w:lang w:val="fr-CA"/>
+              </w:rPr>
+              <w:t>movie</w:t>
+            </w:r>
+            <w:proofErr w:type="spellEnd"/>
+            <w:r>
+              <w:rPr>
+                <w:rFonts w:asciiTheme="minorHAnsi" w:hAnsiTheme="minorHAnsi" w:cstheme="minorHAnsi"/>
+                <w:lang w:val="fr-CA"/>
+              </w:rPr>
+              <w:t xml:space="preserve"> </w:t>
+            </w:r>
+            <w:proofErr w:type="spellStart"/>
+            <w:r>
+              <w:rPr>
+                <w:rFonts w:asciiTheme="minorHAnsi" w:hAnsiTheme="minorHAnsi" w:cstheme="minorHAnsi"/>
+                <w:lang w:val="fr-CA"/>
+              </w:rPr>
+              <w:t>dictionary</w:t>
+            </w:r>
+            <w:proofErr w:type="spellEnd"/>
+            <w:r>
+              <w:rPr>
+                <w:rFonts w:asciiTheme="minorHAnsi" w:hAnsiTheme="minorHAnsi" w:cstheme="minorHAnsi"/>
+                <w:lang w:val="fr-CA"/>
+              </w:rPr>
+              <w:t>."</w:t>
+            </w:r>
+          </w:p>
+        </w:tc>
+      </w:tr>
+    </w:tbl>
+    <w:p>
+      <w:pPr>
+        <w:pStyle w:val="ListParagraph"/>
+        <w:spacing w:after="200" w:line="276" w:lineRule="auto"/>
+        <w:rPr>
+          <w:rFonts w:asciiTheme="minorHAnsi" w:hAnsiTheme="minorHAnsi" w:cstheme="minorHAnsi"/>
+          <w:spacing w:val="-3"/>
+        </w:rPr>
+      </w:pPr>
+    </w:p>
+    <w:p>
+      <w:pPr>
+        <w:suppressAutoHyphens/>
+        <w:spacing w:after="0"/>
+        <w:rPr>
+          <w:rFonts w:asciiTheme="minorHAnsi" w:eastAsia="Times New Roman" w:hAnsiTheme="minorHAnsi" w:cstheme="minorHAnsi"/>
+          <w:spacing w:val="-3"/>
+          <w:lang w:val="en-US" w:bidi="ar-SA"/>
+        </w:rPr>
+      </w:pPr>
+    </w:p>
+    <w:p>
+      <w:pPr>
+        <w:pStyle w:val="ListParagraph"/>
+        <w:numPr>
+          <w:ilvl w:val="0"/>
+          <w:numId w:val="13"/>
+        </w:numPr>
+        <w:suppressAutoHyphens/>
+        <w:rPr>
+          <w:rFonts w:asciiTheme="minorHAnsi" w:hAnsiTheme="minorHAnsi" w:cstheme="minorHAnsi"/>
+          <w:spacing w:val="-3"/>
+        </w:rPr>
+      </w:pPr>
+      <w:r>
+        <w:rPr>
+          <w:rFonts w:asciiTheme="minorHAnsi" w:hAnsiTheme="minorHAnsi" w:cstheme="minorHAnsi"/>
+          <w:spacing w:val="-3"/>
+        </w:rPr>
+        <w:t>Display the List of All Movies and Their Genres</w:t>
+      </w:r>
+    </w:p>
+    <w:p>
+      <w:pPr>
+        <w:suppressAutoHyphens/>
+        <w:spacing w:after="0"/>
+        <w:rPr>
+          <w:rFonts w:asciiTheme="minorHAnsi" w:eastAsia="Times New Roman" w:hAnsiTheme="minorHAnsi" w:cstheme="minorHAnsi"/>
+          <w:spacing w:val="-3"/>
+          <w:lang w:val="en-US" w:bidi="ar-SA"/>
+        </w:rPr>
+      </w:pPr>
+    </w:p>
+    <w:tbl>
+      <w:tblPr>
+        <w:tblStyle w:val="LightList-Accent112"/>
+        <w:tblW w:w="0" w:type="auto"/>
+        <w:tblInd w:w="360" w:type="dxa"/>
+        <w:tblBorders>
+          <w:insideH w:val="single" w:sz="8" w:space="0" w:color="4F81BD" w:themeColor="accent1"/>
+          <w:insideV w:val="single" w:sz="8" w:space="0" w:color="4F81BD" w:themeColor="accent1"/>
+        </w:tblBorders>
+        <w:tblCellMar>
+          <w:left w:w="115" w:type="dxa"/>
+          <w:right w:w="115" w:type="dxa"/>
+        </w:tblCellMar>
+        <w:tblLook w:val="0420" w:firstRow="1" w:lastRow="0" w:firstColumn="0" w:lastColumn="0" w:noHBand="0" w:noVBand="1"/>
+      </w:tblPr>
+      <w:tblGrid>
+        <w:gridCol w:w="1456"/>
+        <w:gridCol w:w="4395"/>
+        <w:gridCol w:w="2407"/>
+      </w:tblGrid>
+      <w:tr>
+        <w:trPr>
+          <w:cnfStyle w:val="100000000000" w:firstRow="1" w:lastRow="0" w:firstColumn="0" w:lastColumn="0" w:oddVBand="0" w:evenVBand="0" w:oddHBand="0" w:evenHBand="0" w:firstRowFirstColumn="0" w:firstRowLastColumn="0" w:lastRowFirstColumn="0" w:lastRowLastColumn="0"/>
+        </w:trPr>
+        <w:tc>
+          <w:tcPr>
+            <w:tcW w:w="1456" w:type="dxa"/>
+            <w:tcBorders>
+              <w:right w:val="single" w:sz="8" w:space="0" w:color="FFFFFF" w:themeColor="background1"/>
+            </w:tcBorders>
+          </w:tcPr>
+          <w:p>
+            <w:pPr>
+              <w:rPr>
+                <w:rFonts w:asciiTheme="minorHAnsi" w:hAnsiTheme="minorHAnsi" w:cstheme="minorHAnsi"/>
+              </w:rPr>
+            </w:pPr>
+            <w:r>
+              <w:rPr>
+                <w:rFonts w:asciiTheme="minorHAnsi" w:hAnsiTheme="minorHAnsi" w:cstheme="minorHAnsi"/>
+              </w:rPr>
+              <w:t>Program Input</w:t>
+            </w:r>
+          </w:p>
+        </w:tc>
+        <w:tc>
+          <w:tcPr>
+            <w:tcW w:w="4395" w:type="dxa"/>
+            <w:tcBorders>
+              <w:left w:val="single" w:sz="8" w:space="0" w:color="FFFFFF" w:themeColor="background1"/>
+              <w:right w:val="single" w:sz="8" w:space="0" w:color="FFFFFF" w:themeColor="background1"/>
+            </w:tcBorders>
+          </w:tcPr>
+          <w:p>
+            <w:pPr>
+              <w:rPr>
+                <w:rFonts w:asciiTheme="minorHAnsi" w:hAnsiTheme="minorHAnsi" w:cstheme="minorHAnsi"/>
+              </w:rPr>
+            </w:pPr>
+            <w:r>
+              <w:rPr>
+                <w:rFonts w:asciiTheme="minorHAnsi" w:hAnsiTheme="minorHAnsi" w:cstheme="minorHAnsi"/>
+              </w:rPr>
+              <w:t>Process</w:t>
+            </w:r>
+          </w:p>
+        </w:tc>
+        <w:tc>
+          <w:tcPr>
+            <w:tcW w:w="2407" w:type="dxa"/>
+            <w:tcBorders>
+              <w:left w:val="single" w:sz="8" w:space="0" w:color="FFFFFF" w:themeColor="background1"/>
+            </w:tcBorders>
+          </w:tcPr>
+          <w:p>
+            <w:pPr>
+              <w:rPr>
+                <w:rFonts w:asciiTheme="minorHAnsi" w:hAnsiTheme="minorHAnsi" w:cstheme="minorHAnsi"/>
+              </w:rPr>
+            </w:pPr>
+            <w:r>
+              <w:rPr>
+                <w:rFonts w:asciiTheme="minorHAnsi" w:hAnsiTheme="minorHAnsi" w:cstheme="minorHAnsi"/>
+              </w:rPr>
+              <w:t>Program Output</w:t>
+            </w:r>
+          </w:p>
+        </w:tc>
+      </w:tr>
+      <w:tr>
+        <w:trPr>
+          <w:cnfStyle w:val="000000100000" w:firstRow="0" w:lastRow="0" w:firstColumn="0" w:lastColumn="0" w:oddVBand="0" w:evenVBand="0" w:oddHBand="1" w:evenHBand="0" w:firstRowFirstColumn="0" w:firstRowLastColumn="0" w:lastRowFirstColumn="0" w:lastRowLastColumn="0"/>
+        </w:trPr>
+        <w:tc>
+          <w:tcPr>
+            <w:tcW w:w="1456" w:type="dxa"/>
+            <w:tcBorders>
+              <w:top w:val="none" w:sz="0" w:space="0" w:color="auto"/>
+              <w:left w:val="none" w:sz="0" w:space="0" w:color="auto"/>
+              <w:bottom w:val="none" w:sz="0" w:space="0" w:color="auto"/>
+            </w:tcBorders>
+          </w:tcPr>
+          <w:p>
+            <w:pPr>
+              <w:rPr>
+                <w:rFonts w:asciiTheme="minorHAnsi" w:hAnsiTheme="minorHAnsi" w:cstheme="minorHAnsi"/>
+              </w:rPr>
+            </w:pPr>
+            <w:r>
+              <w:rPr>
+                <w:rFonts w:asciiTheme="minorHAnsi" w:hAnsiTheme="minorHAnsi" w:cstheme="minorHAnsi"/>
+              </w:rPr>
+              <w:t>Movie name</w:t>
+            </w:r>
+            <w:r>
+              <w:rPr>
+                <w:rFonts w:asciiTheme="minorHAnsi" w:hAnsiTheme="minorHAnsi" w:cstheme="minorHAnsi"/>
+              </w:rPr>
+              <w:t>,</w:t>
+            </w:r>
+            <w:r>
+              <w:rPr>
+                <w:rFonts w:asciiTheme="minorHAnsi" w:hAnsiTheme="minorHAnsi" w:cstheme="minorHAnsi"/>
+              </w:rPr>
+              <w:t xml:space="preserve"> genre</w:t>
+            </w:r>
+          </w:p>
+        </w:tc>
+        <w:tc>
+          <w:tcPr>
+            <w:tcW w:w="4395" w:type="dxa"/>
+            <w:tcBorders>
+              <w:top w:val="none" w:sz="0" w:space="0" w:color="auto"/>
+              <w:bottom w:val="none" w:sz="0" w:space="0" w:color="auto"/>
+            </w:tcBorders>
+          </w:tcPr>
+          <w:p>
+            <w:pPr>
+              <w:pStyle w:val="ListParagraph"/>
+              <w:ind w:left="355"/>
+              <w:rPr>
+                <w:rFonts w:asciiTheme="minorHAnsi" w:eastAsiaTheme="minorHAnsi" w:hAnsiTheme="minorHAnsi" w:cstheme="minorHAnsi"/>
+                <w:sz w:val="22"/>
+                <w:szCs w:val="22"/>
+              </w:rPr>
+            </w:pPr>
+            <w:r>
+              <w:rPr>
+                <w:rFonts w:asciiTheme="minorHAnsi" w:eastAsiaTheme="minorHAnsi" w:hAnsiTheme="minorHAnsi" w:cstheme="minorHAnsi"/>
+                <w:sz w:val="22"/>
+                <w:szCs w:val="22"/>
+              </w:rPr>
+              <w:t>Fetch</w:t>
+            </w:r>
+            <w:r>
+              <w:rPr>
+                <w:rFonts w:asciiTheme="minorHAnsi" w:eastAsiaTheme="minorHAnsi" w:hAnsiTheme="minorHAnsi" w:cstheme="minorHAnsi"/>
+                <w:sz w:val="22"/>
+                <w:szCs w:val="22"/>
+              </w:rPr>
+              <w:t xml:space="preserve"> all movie names (keys) and their corresponding genres (values) from the dictionary.</w:t>
+            </w:r>
+          </w:p>
+        </w:tc>
+        <w:tc>
+          <w:tcPr>
+            <w:tcW w:w="2407" w:type="dxa"/>
+            <w:tcBorders>
+              <w:top w:val="none" w:sz="0" w:space="0" w:color="auto"/>
+              <w:bottom w:val="none" w:sz="0" w:space="0" w:color="auto"/>
+              <w:right w:val="none" w:sz="0" w:space="0" w:color="auto"/>
+            </w:tcBorders>
+          </w:tcPr>
+          <w:p>
+            <w:pPr>
+              <w:rPr>
+                <w:rFonts w:asciiTheme="minorHAnsi" w:hAnsiTheme="minorHAnsi" w:cstheme="minorHAnsi"/>
+                <w:lang w:val="fr-CA"/>
+              </w:rPr>
+            </w:pPr>
+            <w:r>
+              <w:rPr>
+                <w:rFonts w:asciiTheme="minorHAnsi" w:hAnsiTheme="minorHAnsi" w:cstheme="minorHAnsi"/>
+                <w:lang w:val="fr-CA"/>
+              </w:rPr>
+              <w:t>Display the</w:t>
+            </w:r>
+            <w:r>
+              <w:rPr>
+                <w:rFonts w:asciiTheme="minorHAnsi" w:hAnsiTheme="minorHAnsi" w:cstheme="minorHAnsi"/>
+                <w:lang w:val="fr-CA"/>
+              </w:rPr>
+              <w:t xml:space="preserve"> nicely formatted</w:t>
+            </w:r>
+            <w:r>
+              <w:rPr>
+                <w:rFonts w:asciiTheme="minorHAnsi" w:hAnsiTheme="minorHAnsi" w:cstheme="minorHAnsi"/>
+                <w:lang w:val="fr-CA"/>
+              </w:rPr>
+              <w:t xml:space="preserve"> list of movies and their genres</w:t>
+            </w:r>
+          </w:p>
+        </w:tc>
+      </w:tr>
+    </w:tbl>
     <w:p>
       <w:pPr>
         <w:suppressAutoHyphens/>
         <w:spacing w:before="240" w:after="0"/>
-        <w:ind w:left="360"/>
-        <w:rPr>
-          <w:rFonts w:asciiTheme="minorHAnsi" w:eastAsia="Times New Roman" w:hAnsiTheme="minorHAnsi" w:cstheme="minorHAnsi"/>
-          <w:spacing w:val="-3"/>
-          <w:lang w:val="en-US" w:bidi="ar-SA"/>
-        </w:rPr>
-      </w:pPr>
-    </w:p>
-    <w:p>
-      <w:pPr>
-        <w:suppressAutoHyphens/>
-        <w:spacing w:before="240" w:after="0"/>
-        <w:ind w:left="360"/>
-        <w:rPr>
-          <w:rFonts w:asciiTheme="minorHAnsi" w:eastAsia="Times New Roman" w:hAnsiTheme="minorHAnsi" w:cstheme="minorHAnsi"/>
-          <w:spacing w:val="-3"/>
-          <w:lang w:val="en-US" w:bidi="ar-SA"/>
-        </w:rPr>
-      </w:pPr>
-    </w:p>
-    <w:p>
-      <w:pPr>
-        <w:suppressAutoHyphens/>
-        <w:spacing w:before="240" w:after="0"/>
-        <w:ind w:left="360"/>
-        <w:rPr>
-          <w:rFonts w:asciiTheme="minorHAnsi" w:eastAsia="Times New Roman" w:hAnsiTheme="minorHAnsi" w:cstheme="minorHAnsi"/>
-          <w:spacing w:val="-3"/>
-          <w:lang w:val="en-US" w:bidi="ar-SA"/>
-        </w:rPr>
-      </w:pPr>
-    </w:p>
-    <w:p>
-      <w:pPr>
-        <w:suppressAutoHyphens/>
-        <w:spacing w:before="240" w:after="0"/>
-        <w:ind w:left="360"/>
         <w:rPr>
           <w:rFonts w:asciiTheme="minorHAnsi" w:eastAsia="Times New Roman" w:hAnsiTheme="minorHAnsi" w:cstheme="minorHAnsi"/>
           <w:spacing w:val="-3"/>
@@ -1337,6 +2529,65 @@
               </w:rPr>
               <w:t>"Movie added successfully."</w:t>
             </w:r>
+            <w:r>
+              <w:rPr>
+                <w:rFonts w:asciiTheme="minorHAnsi" w:eastAsia="Times New Roman" w:hAnsiTheme="minorHAnsi" w:cstheme="minorHAnsi"/>
+                <w:noProof w:val="0"/>
+                <w:spacing w:val="-3"/>
+                <w:lang w:val="en-US" w:bidi="ar-SA"/>
+              </w:rPr>
+              <w:br/>
+            </w:r>
+            <w:r>
+              <w:rPr>
+                <w:rFonts w:asciiTheme="minorHAnsi" w:eastAsia="Times New Roman" w:hAnsiTheme="minorHAnsi" w:cstheme="minorHAnsi"/>
+                <w:noProof w:val="0"/>
+                <w:spacing w:val="-3"/>
+                <w:lang w:val="en-US" w:bidi="ar-SA"/>
+              </w:rPr>
+              <w:t>Or</w:t>
+            </w:r>
+            <w:r>
+              <w:rPr>
+                <w:rFonts w:asciiTheme="minorHAnsi" w:eastAsia="Times New Roman" w:hAnsiTheme="minorHAnsi" w:cstheme="minorHAnsi"/>
+                <w:noProof w:val="0"/>
+                <w:spacing w:val="-3"/>
+                <w:lang w:val="en-US" w:bidi="ar-SA"/>
+              </w:rPr>
+              <w:br/>
+            </w:r>
+            <w:r>
+              <w:rPr>
+                <w:rFonts w:asciiTheme="minorHAnsi" w:eastAsia="Times New Roman" w:hAnsiTheme="minorHAnsi" w:cstheme="minorHAnsi"/>
+                <w:noProof w:val="0"/>
+                <w:spacing w:val="-3"/>
+                <w:lang w:val="en-US" w:bidi="ar-SA"/>
+              </w:rPr>
+              <w:t>“</w:t>
+            </w:r>
+            <w:r>
+              <w:rPr>
+                <w:rFonts w:asciiTheme="minorHAnsi" w:hAnsiTheme="minorHAnsi" w:cstheme="minorHAnsi"/>
+                <w:lang w:val="fr-CA"/>
+              </w:rPr>
+              <w:t>This m</w:t>
+            </w:r>
+            <w:r>
+              <w:rPr>
+                <w:rFonts w:asciiTheme="minorHAnsi" w:hAnsiTheme="minorHAnsi" w:cstheme="minorHAnsi"/>
+                <w:lang w:val="fr-CA"/>
+              </w:rPr>
+              <w:t>ovie already exists."</w:t>
+            </w:r>
+            <w:r>
+              <w:rPr>
+                <w:rFonts w:asciiTheme="minorHAnsi" w:eastAsia="Times New Roman" w:hAnsiTheme="minorHAnsi" w:cstheme="minorHAnsi"/>
+                <w:noProof w:val="0"/>
+                <w:spacing w:val="-3"/>
+                <w:lang w:val="en-US" w:bidi="ar-SA"/>
+              </w:rPr>
+              <w:t>”</w:t>
+            </w:r>
           </w:p>
         </w:tc>
       </w:tr>
@@ -1549,7 +2800,99 @@
                 <w:spacing w:val="-3"/>
                 <w:lang w:val="en-US" w:bidi="ar-SA"/>
               </w:rPr>
-              <w:t>"Movie genre updated successfully."</w:t>
+              <w:t>"</w:t>
+            </w:r>
+            <w:r>
+              <w:rPr>
+                <w:rFonts w:asciiTheme="minorHAnsi" w:eastAsia="Times New Roman" w:hAnsiTheme="minorHAnsi" w:cstheme="minorHAnsi"/>
+                <w:noProof w:val="0"/>
+                <w:spacing w:val="-3"/>
+                <w:lang w:val="en-US" w:bidi="ar-SA"/>
+              </w:rPr>
+              <w:t>Movie genre for</w:t>
+            </w:r>
+            <w:r>
+              <w:rPr>
+                <w:rFonts w:asciiTheme="minorHAnsi" w:eastAsia="Times New Roman" w:hAnsiTheme="minorHAnsi" w:cstheme="minorHAnsi"/>
+                <w:noProof w:val="0"/>
+                <w:spacing w:val="-3"/>
+                <w:lang w:val="en-US" w:bidi="ar-SA"/>
+              </w:rPr>
+              <w:t xml:space="preserve"> Life of Brian</w:t>
+            </w:r>
+            <w:r>
+              <w:rPr>
+                <w:rFonts w:asciiTheme="minorHAnsi" w:eastAsia="Times New Roman" w:hAnsiTheme="minorHAnsi" w:cstheme="minorHAnsi"/>
+                <w:noProof w:val="0"/>
+                <w:spacing w:val="-3"/>
+                <w:lang w:val="en-US" w:bidi="ar-SA"/>
+              </w:rPr>
+              <w:t xml:space="preserve"> updated</w:t>
+            </w:r>
+            <w:r>
+              <w:rPr>
+                <w:rFonts w:asciiTheme="minorHAnsi" w:eastAsia="Times New Roman" w:hAnsiTheme="minorHAnsi" w:cstheme="minorHAnsi"/>
+                <w:noProof w:val="0"/>
+                <w:spacing w:val="-3"/>
+                <w:lang w:val="en-US" w:bidi="ar-SA"/>
+              </w:rPr>
+              <w:t xml:space="preserve"> to </w:t>
+            </w:r>
+            <w:r>
+              <w:rPr>
+                <w:rFonts w:asciiTheme="minorHAnsi" w:eastAsia="Times New Roman" w:hAnsiTheme="minorHAnsi" w:cstheme="minorHAnsi"/>
+                <w:noProof w:val="0"/>
+                <w:spacing w:val="-3"/>
+                <w:lang w:val="en-US" w:bidi="ar-SA"/>
+              </w:rPr>
+              <w:t>Comedy’</w:t>
+            </w:r>
+            <w:r>
+              <w:rPr>
+                <w:rFonts w:asciiTheme="minorHAnsi" w:eastAsia="Times New Roman" w:hAnsiTheme="minorHAnsi" w:cstheme="minorHAnsi"/>
+                <w:noProof w:val="0"/>
+                <w:spacing w:val="-3"/>
+                <w:lang w:val="en-US" w:bidi="ar-SA"/>
+              </w:rPr>
+              <w:t>"</w:t>
+            </w:r>
+            <w:r>
+              <w:rPr>
+                <w:rFonts w:asciiTheme="minorHAnsi" w:eastAsia="Times New Roman" w:hAnsiTheme="minorHAnsi" w:cstheme="minorHAnsi"/>
+                <w:noProof w:val="0"/>
+                <w:spacing w:val="-3"/>
+                <w:lang w:val="en-US" w:bidi="ar-SA"/>
+              </w:rPr>
+              <w:br/>
+              <w:t>Or</w:t>
+            </w:r>
+            <w:r>
+              <w:rPr>
+                <w:rFonts w:asciiTheme="minorHAnsi" w:eastAsia="Times New Roman" w:hAnsiTheme="minorHAnsi" w:cstheme="minorHAnsi"/>
+                <w:noProof w:val="0"/>
+                <w:spacing w:val="-3"/>
+                <w:lang w:val="en-US" w:bidi="ar-SA"/>
+              </w:rPr>
+              <w:br/>
+              <w:t xml:space="preserve">“Life of Brian </w:t>
+            </w:r>
+            <w:r>
+              <w:rPr>
+                <w:rFonts w:asciiTheme="minorHAnsi" w:eastAsia="Times New Roman" w:hAnsiTheme="minorHAnsi" w:cstheme="minorHAnsi"/>
+                <w:noProof w:val="0"/>
+                <w:spacing w:val="-3"/>
+                <w:lang w:val="en-US" w:bidi="ar-SA"/>
+              </w:rPr>
+              <w:t>is not found in the movie dictionary</w:t>
+            </w:r>
+            <w:r>
+              <w:rPr>
+                <w:rFonts w:asciiTheme="minorHAnsi" w:eastAsia="Times New Roman" w:hAnsiTheme="minorHAnsi" w:cstheme="minorHAnsi"/>
+                <w:noProof w:val="0"/>
+                <w:spacing w:val="-3"/>
+                <w:lang w:val="en-US" w:bidi="ar-SA"/>
+              </w:rPr>
+              <w:t>”</w:t>
             </w:r>
           </w:p>
         </w:tc>
@@ -1727,7 +3070,52 @@
                 <w:spacing w:val="-3"/>
                 <w:lang w:val="en-US" w:bidi="ar-SA"/>
               </w:rPr>
-              <w:t>"Movie removed successfully."</w:t>
+              <w:t>"</w:t>
+            </w:r>
+            <w:r>
+              <w:rPr>
+                <w:rFonts w:asciiTheme="minorHAnsi" w:eastAsia="Times New Roman" w:hAnsiTheme="minorHAnsi" w:cstheme="minorHAnsi"/>
+                <w:noProof w:val="0"/>
+                <w:spacing w:val="-3"/>
+                <w:lang w:val="en-US" w:bidi="ar-SA"/>
+              </w:rPr>
+              <w:t>Movie Wall-E</w:t>
+            </w:r>
+            <w:r>
+              <w:rPr>
+                <w:rFonts w:asciiTheme="minorHAnsi" w:eastAsia="Times New Roman" w:hAnsiTheme="minorHAnsi" w:cstheme="minorHAnsi"/>
+                <w:noProof w:val="0"/>
+                <w:spacing w:val="-3"/>
+                <w:lang w:val="en-US" w:bidi="ar-SA"/>
+              </w:rPr>
+              <w:t xml:space="preserve"> removed successfully."</w:t>
+            </w:r>
+            <w:r>
+              <w:rPr>
+                <w:rFonts w:asciiTheme="minorHAnsi" w:eastAsia="Times New Roman" w:hAnsiTheme="minorHAnsi" w:cstheme="minorHAnsi"/>
+                <w:noProof w:val="0"/>
+                <w:spacing w:val="-3"/>
+                <w:lang w:val="en-US" w:bidi="ar-SA"/>
+              </w:rPr>
+              <w:t xml:space="preserve"> Or “</w:t>
+            </w:r>
+            <w:r>
+              <w:rPr>
+                <w:rFonts w:asciiTheme="minorHAnsi" w:eastAsia="Times New Roman" w:hAnsiTheme="minorHAnsi" w:cstheme="minorHAnsi"/>
+                <w:noProof w:val="0"/>
+                <w:spacing w:val="-3"/>
+                <w:lang w:val="en-US" w:bidi="ar-SA"/>
+              </w:rPr>
+              <w:t xml:space="preserve">There's no movie called </w:t>
+            </w:r>
+            <w:r>
+              <w:rPr>
+                <w:rFonts w:asciiTheme="minorHAnsi" w:eastAsia="Times New Roman" w:hAnsiTheme="minorHAnsi" w:cstheme="minorHAnsi"/>
+                <w:noProof w:val="0"/>
+                <w:spacing w:val="-3"/>
+                <w:lang w:val="en-US" w:bidi="ar-SA"/>
+              </w:rPr>
+              <w:t>Wall-E in our list”</w:t>
             </w:r>
           </w:p>
         </w:tc>
@@ -1896,16 +3284,43 @@
                 <w:spacing w:val="-3"/>
                 <w:lang w:val="en-US" w:bidi="ar-SA"/>
               </w:rPr>
-              <w:t>"Comedy</w:t>
-            </w:r>
-            <w:r>
-              <w:rPr>
-                <w:rFonts w:asciiTheme="minorHAnsi" w:eastAsia="Times New Roman" w:hAnsiTheme="minorHAnsi" w:cstheme="minorHAnsi"/>
-                <w:noProof w:val="0"/>
-                <w:spacing w:val="-3"/>
-                <w:lang w:val="en-US" w:bidi="ar-SA"/>
-              </w:rPr>
-              <w:t>”</w:t>
+              <w:t>"</w:t>
+            </w:r>
+            <w:r>
+              <w:rPr>
+                <w:rFonts w:asciiTheme="minorHAnsi" w:eastAsia="Times New Roman" w:hAnsiTheme="minorHAnsi" w:cstheme="minorHAnsi"/>
+                <w:noProof w:val="0"/>
+                <w:spacing w:val="-3"/>
+                <w:lang w:val="en-US" w:bidi="ar-SA"/>
+              </w:rPr>
+              <w:t xml:space="preserve">The genre for </w:t>
+            </w:r>
+            <w:r>
+              <w:rPr>
+                <w:rFonts w:asciiTheme="minorHAnsi" w:eastAsia="Times New Roman" w:hAnsiTheme="minorHAnsi" w:cstheme="minorHAnsi"/>
+                <w:noProof w:val="0"/>
+                <w:spacing w:val="-3"/>
+                <w:lang w:val="en-US" w:bidi="ar-SA"/>
+              </w:rPr>
+              <w:t>‘Holy Grail’</w:t>
+            </w:r>
+            <w:r>
+              <w:rPr>
+                <w:rFonts w:asciiTheme="minorHAnsi" w:eastAsia="Times New Roman" w:hAnsiTheme="minorHAnsi" w:cstheme="minorHAnsi"/>
+                <w:noProof w:val="0"/>
+                <w:spacing w:val="-3"/>
+                <w:lang w:val="en-US" w:bidi="ar-SA"/>
+              </w:rPr>
+              <w:t xml:space="preserve"> is: </w:t>
+            </w:r>
+            <w:r>
+              <w:rPr>
+                <w:rFonts w:asciiTheme="minorHAnsi" w:eastAsia="Times New Roman" w:hAnsiTheme="minorHAnsi" w:cstheme="minorHAnsi"/>
+                <w:noProof w:val="0"/>
+                <w:spacing w:val="-3"/>
+                <w:lang w:val="en-US" w:bidi="ar-SA"/>
+              </w:rPr>
+              <w:t>“Comedy”</w:t>
             </w:r>
           </w:p>
         </w:tc>
@@ -2022,7 +3437,25 @@
                 <w:spacing w:val="-3"/>
                 <w:lang w:val="en-US" w:bidi="ar-SA"/>
               </w:rPr>
-              <w:t>Wall-E - Animated</w:t>
+              <w:t xml:space="preserve">Wall-E         </w:t>
+            </w:r>
+            <w:r>
+              <w:rPr>
+                <w:rFonts w:asciiTheme="minorHAnsi" w:eastAsia="Times New Roman" w:hAnsiTheme="minorHAnsi" w:cstheme="minorHAnsi"/>
+                <w:noProof w:val="0"/>
+                <w:spacing w:val="-3"/>
+                <w:lang w:val="en-US" w:bidi="ar-SA"/>
+              </w:rPr>
+              <w:t xml:space="preserve">    </w:t>
+            </w:r>
+            <w:r>
+              <w:rPr>
+                <w:rFonts w:asciiTheme="minorHAnsi" w:eastAsia="Times New Roman" w:hAnsiTheme="minorHAnsi" w:cstheme="minorHAnsi"/>
+                <w:noProof w:val="0"/>
+                <w:spacing w:val="-3"/>
+                <w:lang w:val="en-US" w:bidi="ar-SA"/>
+              </w:rPr>
+              <w:t>- Animated</w:t>
             </w:r>
           </w:p>
           <w:p>
@@ -2043,7 +3476,7 @@
                 <w:spacing w:val="-3"/>
                 <w:lang w:val="en-US" w:bidi="ar-SA"/>
               </w:rPr>
-              <w:t>Life of Brian - Comedy</w:t>
+              <w:t>Life of Brian   - Comedy</w:t>
             </w:r>
           </w:p>
           <w:p>
@@ -2064,7 +3497,7 @@
                 <w:spacing w:val="-3"/>
                 <w:lang w:val="en-US" w:bidi="ar-SA"/>
               </w:rPr>
-              <w:t>The Matrix - Sci-Fi</w:t>
+              <w:t>The Matrix     - Sci-Fi</w:t>
             </w:r>
           </w:p>
           <w:p>
@@ -2085,46 +3518,25 @@
                 <w:spacing w:val="-3"/>
                 <w:lang w:val="en-US" w:bidi="ar-SA"/>
               </w:rPr>
-              <w:t>Titanic - Drama</w:t>
-            </w:r>
-          </w:p>
-          <w:p>
-            <w:pPr>
-              <w:suppressAutoHyphens/>
-              <w:spacing w:after="0"/>
-              <w:rPr>
-                <w:rFonts w:asciiTheme="minorHAnsi" w:eastAsia="Times New Roman" w:hAnsiTheme="minorHAnsi" w:cstheme="minorHAnsi"/>
-                <w:noProof w:val="0"/>
-                <w:spacing w:val="-3"/>
-                <w:lang w:val="en-US" w:bidi="ar-SA"/>
-              </w:rPr>
-            </w:pPr>
-            <w:r>
-              <w:rPr>
-                <w:rFonts w:asciiTheme="minorHAnsi" w:eastAsia="Times New Roman" w:hAnsiTheme="minorHAnsi" w:cstheme="minorHAnsi"/>
-                <w:noProof w:val="0"/>
-                <w:spacing w:val="-3"/>
-                <w:lang w:val="en-US" w:bidi="ar-SA"/>
-              </w:rPr>
-              <w:t xml:space="preserve">Toy Story </w:t>
-            </w:r>
-            <w:r>
-              <w:rPr>
-                <w:rFonts w:asciiTheme="minorHAnsi" w:eastAsia="Times New Roman" w:hAnsiTheme="minorHAnsi" w:cstheme="minorHAnsi"/>
-                <w:noProof w:val="0"/>
-                <w:spacing w:val="-3"/>
-                <w:lang w:val="en-US" w:bidi="ar-SA"/>
-              </w:rPr>
-              <w:t>–</w:t>
-            </w:r>
-            <w:r>
-              <w:rPr>
-                <w:rFonts w:asciiTheme="minorHAnsi" w:eastAsia="Times New Roman" w:hAnsiTheme="minorHAnsi" w:cstheme="minorHAnsi"/>
-                <w:noProof w:val="0"/>
-                <w:spacing w:val="-3"/>
-                <w:lang w:val="en-US" w:bidi="ar-SA"/>
-              </w:rPr>
-              <w:t xml:space="preserve"> Animated</w:t>
+              <w:t xml:space="preserve">Toy Story      </w:t>
+            </w:r>
+            <w:r>
+              <w:rPr>
+                <w:rFonts w:asciiTheme="minorHAnsi" w:eastAsia="Times New Roman" w:hAnsiTheme="minorHAnsi" w:cstheme="minorHAnsi"/>
+                <w:noProof w:val="0"/>
+                <w:spacing w:val="-3"/>
+                <w:lang w:val="en-US" w:bidi="ar-SA"/>
+              </w:rPr>
+              <w:t xml:space="preserve"> </w:t>
+            </w:r>
+            <w:r>
+              <w:rPr>
+                <w:rFonts w:asciiTheme="minorHAnsi" w:eastAsia="Times New Roman" w:hAnsiTheme="minorHAnsi" w:cstheme="minorHAnsi"/>
+                <w:noProof w:val="0"/>
+                <w:spacing w:val="-3"/>
+                <w:lang w:val="en-US" w:bidi="ar-SA"/>
+              </w:rPr>
+              <w:t xml:space="preserve"> - Animated</w:t>
             </w:r>
             <w:r>
               <w:rPr>
@@ -2166,6 +3578,17 @@
         </w:rPr>
         <w:t>program works like this:</w:t>
       </w:r>
+    </w:p>
+    <w:p>
+      <w:pPr>
+        <w:suppressAutoHyphens/>
+        <w:spacing w:before="240" w:after="0"/>
+        <w:rPr>
+          <w:rFonts w:asciiTheme="minorHAnsi" w:eastAsia="Times New Roman" w:hAnsiTheme="minorHAnsi" w:cstheme="minorHAnsi"/>
+          <w:spacing w:val="-3"/>
+          <w:lang w:val="en-US" w:bidi="ar-SA"/>
+        </w:rPr>
+      </w:pPr>
     </w:p>
     <w:p>
       <w:pPr>
@@ -2238,12 +3661,9 @@
     <w:p>
       <w:pPr>
         <w:pStyle w:val="ListParagraph"/>
-        <w:numPr>
-          <w:ilvl w:val="0"/>
-          <w:numId w:val="7"/>
-        </w:numPr>
         <w:suppressAutoHyphens/>
         <w:spacing w:before="120"/>
+        <w:ind w:left="360"/>
         <w:rPr>
           <w:rFonts w:asciiTheme="minorHAnsi" w:hAnsiTheme="minorHAnsi" w:cstheme="minorHAnsi"/>
           <w:bCs/>
@@ -2252,166 +3672,6 @@
           <w:szCs w:val="22"/>
         </w:rPr>
       </w:pPr>
-      <w:r>
-        <w:rPr>
-          <w:rFonts w:asciiTheme="minorHAnsi" w:hAnsiTheme="minorHAnsi" w:cstheme="minorHAnsi"/>
-          <w:bCs/>
-          <w:spacing w:val="-3"/>
-          <w:sz w:val="22"/>
-          <w:szCs w:val="22"/>
-        </w:rPr>
-        <w:t xml:space="preserve">If the </w:t>
-      </w:r>
-      <w:r>
-        <w:rPr>
-          <w:rFonts w:asciiTheme="minorHAnsi" w:hAnsiTheme="minorHAnsi" w:cstheme="minorHAnsi"/>
-          <w:bCs/>
-          <w:spacing w:val="-3"/>
-          <w:sz w:val="22"/>
-          <w:szCs w:val="22"/>
-        </w:rPr>
-        <w:t xml:space="preserve">user chooses to add, prompt for a </w:t>
-      </w:r>
-      <w:r>
-        <w:rPr>
-          <w:rFonts w:asciiTheme="minorHAnsi" w:hAnsiTheme="minorHAnsi" w:cstheme="minorHAnsi"/>
-          <w:bCs/>
-          <w:spacing w:val="-3"/>
-          <w:sz w:val="22"/>
-          <w:szCs w:val="22"/>
-        </w:rPr>
-        <w:t>title</w:t>
-      </w:r>
-      <w:r>
-        <w:rPr>
-          <w:rFonts w:asciiTheme="minorHAnsi" w:hAnsiTheme="minorHAnsi" w:cstheme="minorHAnsi"/>
-          <w:bCs/>
-          <w:spacing w:val="-3"/>
-          <w:sz w:val="22"/>
-          <w:szCs w:val="22"/>
-        </w:rPr>
-        <w:t xml:space="preserve"> and </w:t>
-      </w:r>
-      <w:r>
-        <w:rPr>
-          <w:rFonts w:asciiTheme="minorHAnsi" w:hAnsiTheme="minorHAnsi" w:cstheme="minorHAnsi"/>
-          <w:bCs/>
-          <w:spacing w:val="-3"/>
-          <w:sz w:val="22"/>
-          <w:szCs w:val="22"/>
-        </w:rPr>
-        <w:t>genre</w:t>
-      </w:r>
-      <w:r>
-        <w:rPr>
-          <w:rFonts w:asciiTheme="minorHAnsi" w:hAnsiTheme="minorHAnsi" w:cstheme="minorHAnsi"/>
-          <w:bCs/>
-          <w:spacing w:val="-3"/>
-          <w:sz w:val="22"/>
-          <w:szCs w:val="22"/>
-        </w:rPr>
-        <w:t>.</w:t>
-      </w:r>
-      <w:r>
-        <w:rPr>
-          <w:rFonts w:asciiTheme="minorHAnsi" w:hAnsiTheme="minorHAnsi" w:cstheme="minorHAnsi"/>
-          <w:bCs/>
-          <w:spacing w:val="-3"/>
-          <w:sz w:val="22"/>
-          <w:szCs w:val="22"/>
-        </w:rPr>
-        <w:t xml:space="preserve">  Then add the value to a python dictionary object with the key as the </w:t>
-      </w:r>
-      <w:r>
-        <w:rPr>
-          <w:rFonts w:asciiTheme="minorHAnsi" w:hAnsiTheme="minorHAnsi" w:cstheme="minorHAnsi"/>
-          <w:bCs/>
-          <w:spacing w:val="-3"/>
-          <w:sz w:val="22"/>
-          <w:szCs w:val="22"/>
-        </w:rPr>
-        <w:t xml:space="preserve">title </w:t>
-      </w:r>
-      <w:r>
-        <w:rPr>
-          <w:rFonts w:asciiTheme="minorHAnsi" w:hAnsiTheme="minorHAnsi" w:cstheme="minorHAnsi"/>
-          <w:bCs/>
-          <w:spacing w:val="-3"/>
-          <w:sz w:val="22"/>
-          <w:szCs w:val="22"/>
-        </w:rPr>
-        <w:t xml:space="preserve">and the </w:t>
-      </w:r>
-      <w:r>
-        <w:rPr>
-          <w:rFonts w:asciiTheme="minorHAnsi" w:hAnsiTheme="minorHAnsi" w:cstheme="minorHAnsi"/>
-          <w:bCs/>
-          <w:spacing w:val="-3"/>
-          <w:sz w:val="22"/>
-          <w:szCs w:val="22"/>
-        </w:rPr>
-        <w:t xml:space="preserve">genre </w:t>
-      </w:r>
-      <w:r>
-        <w:rPr>
-          <w:rFonts w:asciiTheme="minorHAnsi" w:hAnsiTheme="minorHAnsi" w:cstheme="minorHAnsi"/>
-          <w:bCs/>
-          <w:spacing w:val="-3"/>
-          <w:sz w:val="22"/>
-          <w:szCs w:val="22"/>
-        </w:rPr>
-        <w:t>as the value {</w:t>
-      </w:r>
-      <w:r>
-        <w:rPr>
-          <w:rFonts w:asciiTheme="minorHAnsi" w:hAnsiTheme="minorHAnsi" w:cstheme="minorHAnsi"/>
-          <w:bCs/>
-          <w:spacing w:val="-3"/>
-          <w:sz w:val="22"/>
-          <w:szCs w:val="22"/>
-        </w:rPr>
-        <w:t>“Star Wars</w:t>
-      </w:r>
-      <w:r>
-        <w:rPr>
-          <w:rFonts w:asciiTheme="minorHAnsi" w:hAnsiTheme="minorHAnsi" w:cstheme="minorHAnsi"/>
-          <w:bCs/>
-          <w:spacing w:val="-3"/>
-          <w:sz w:val="22"/>
-          <w:szCs w:val="22"/>
-        </w:rPr>
-        <w:t>’: ‘</w:t>
-      </w:r>
-      <w:r>
-        <w:rPr>
-          <w:rFonts w:asciiTheme="minorHAnsi" w:hAnsiTheme="minorHAnsi" w:cstheme="minorHAnsi"/>
-          <w:bCs/>
-          <w:spacing w:val="-3"/>
-          <w:sz w:val="22"/>
-          <w:szCs w:val="22"/>
-        </w:rPr>
-        <w:t>Sci-Fi</w:t>
-      </w:r>
-      <w:r>
-        <w:rPr>
-          <w:rFonts w:asciiTheme="minorHAnsi" w:hAnsiTheme="minorHAnsi" w:cstheme="minorHAnsi"/>
-          <w:bCs/>
-          <w:spacing w:val="-3"/>
-          <w:sz w:val="22"/>
-          <w:szCs w:val="22"/>
-        </w:rPr>
-        <w:t>’</w:t>
-      </w:r>
-      <w:r>
-        <w:rPr>
-          <w:rFonts w:asciiTheme="minorHAnsi" w:hAnsiTheme="minorHAnsi" w:cstheme="minorHAnsi"/>
-          <w:bCs/>
-          <w:spacing w:val="-3"/>
-          <w:sz w:val="22"/>
-          <w:szCs w:val="22"/>
-        </w:rPr>
-        <w:t>}</w:t>
-      </w:r>
     </w:p>
     <w:p>
       <w:pPr>
@@ -2438,6 +3698,211 @@
           <w:sz w:val="22"/>
           <w:szCs w:val="22"/>
         </w:rPr>
+        <w:t xml:space="preserve">If the </w:t>
+      </w:r>
+      <w:r>
+        <w:rPr>
+          <w:rFonts w:asciiTheme="minorHAnsi" w:hAnsiTheme="minorHAnsi" w:cstheme="minorHAnsi"/>
+          <w:bCs/>
+          <w:spacing w:val="-3"/>
+          <w:sz w:val="22"/>
+          <w:szCs w:val="22"/>
+        </w:rPr>
+        <w:t xml:space="preserve">user chooses to add, prompt for a </w:t>
+      </w:r>
+      <w:r>
+        <w:rPr>
+          <w:rFonts w:asciiTheme="minorHAnsi" w:hAnsiTheme="minorHAnsi" w:cstheme="minorHAnsi"/>
+          <w:bCs/>
+          <w:spacing w:val="-3"/>
+          <w:sz w:val="22"/>
+          <w:szCs w:val="22"/>
+        </w:rPr>
+        <w:t>title</w:t>
+      </w:r>
+      <w:r>
+        <w:rPr>
+          <w:rFonts w:asciiTheme="minorHAnsi" w:hAnsiTheme="minorHAnsi" w:cstheme="minorHAnsi"/>
+          <w:bCs/>
+          <w:spacing w:val="-3"/>
+          <w:sz w:val="22"/>
+          <w:szCs w:val="22"/>
+        </w:rPr>
+        <w:t xml:space="preserve"> and </w:t>
+      </w:r>
+      <w:r>
+        <w:rPr>
+          <w:rFonts w:asciiTheme="minorHAnsi" w:hAnsiTheme="minorHAnsi" w:cstheme="minorHAnsi"/>
+          <w:bCs/>
+          <w:spacing w:val="-3"/>
+          <w:sz w:val="22"/>
+          <w:szCs w:val="22"/>
+        </w:rPr>
+        <w:t>genre</w:t>
+      </w:r>
+      <w:r>
+        <w:rPr>
+          <w:rFonts w:asciiTheme="minorHAnsi" w:hAnsiTheme="minorHAnsi" w:cstheme="minorHAnsi"/>
+          <w:bCs/>
+          <w:spacing w:val="-3"/>
+          <w:sz w:val="22"/>
+          <w:szCs w:val="22"/>
+        </w:rPr>
+        <w:t>.</w:t>
+      </w:r>
+      <w:r>
+        <w:rPr>
+          <w:rFonts w:asciiTheme="minorHAnsi" w:hAnsiTheme="minorHAnsi" w:cstheme="minorHAnsi"/>
+          <w:bCs/>
+          <w:spacing w:val="-3"/>
+          <w:sz w:val="22"/>
+          <w:szCs w:val="22"/>
+        </w:rPr>
+        <w:t xml:space="preserve">  Then add the value to a python dictionary object with the key as the </w:t>
+      </w:r>
+      <w:r>
+        <w:rPr>
+          <w:rFonts w:asciiTheme="minorHAnsi" w:hAnsiTheme="minorHAnsi" w:cstheme="minorHAnsi"/>
+          <w:bCs/>
+          <w:spacing w:val="-3"/>
+          <w:sz w:val="22"/>
+          <w:szCs w:val="22"/>
+        </w:rPr>
+        <w:t xml:space="preserve">title </w:t>
+      </w:r>
+      <w:r>
+        <w:rPr>
+          <w:rFonts w:asciiTheme="minorHAnsi" w:hAnsiTheme="minorHAnsi" w:cstheme="minorHAnsi"/>
+          <w:bCs/>
+          <w:spacing w:val="-3"/>
+          <w:sz w:val="22"/>
+          <w:szCs w:val="22"/>
+        </w:rPr>
+        <w:t xml:space="preserve">and the </w:t>
+      </w:r>
+      <w:r>
+        <w:rPr>
+          <w:rFonts w:asciiTheme="minorHAnsi" w:hAnsiTheme="minorHAnsi" w:cstheme="minorHAnsi"/>
+          <w:bCs/>
+          <w:spacing w:val="-3"/>
+          <w:sz w:val="22"/>
+          <w:szCs w:val="22"/>
+        </w:rPr>
+        <w:t xml:space="preserve">genre </w:t>
+      </w:r>
+      <w:r>
+        <w:rPr>
+          <w:rFonts w:asciiTheme="minorHAnsi" w:hAnsiTheme="minorHAnsi" w:cstheme="minorHAnsi"/>
+          <w:bCs/>
+          <w:spacing w:val="-3"/>
+          <w:sz w:val="22"/>
+          <w:szCs w:val="22"/>
+        </w:rPr>
+        <w:t>as the value {</w:t>
+      </w:r>
+      <w:r>
+        <w:rPr>
+          <w:rFonts w:asciiTheme="minorHAnsi" w:hAnsiTheme="minorHAnsi" w:cstheme="minorHAnsi"/>
+          <w:bCs/>
+          <w:spacing w:val="-3"/>
+          <w:sz w:val="22"/>
+          <w:szCs w:val="22"/>
+        </w:rPr>
+        <w:t>“Star Wars</w:t>
+      </w:r>
+      <w:r>
+        <w:rPr>
+          <w:rFonts w:asciiTheme="minorHAnsi" w:hAnsiTheme="minorHAnsi" w:cstheme="minorHAnsi"/>
+          <w:bCs/>
+          <w:spacing w:val="-3"/>
+          <w:sz w:val="22"/>
+          <w:szCs w:val="22"/>
+        </w:rPr>
+        <w:t>’: ‘</w:t>
+      </w:r>
+      <w:r>
+        <w:rPr>
+          <w:rFonts w:asciiTheme="minorHAnsi" w:hAnsiTheme="minorHAnsi" w:cstheme="minorHAnsi"/>
+          <w:bCs/>
+          <w:spacing w:val="-3"/>
+          <w:sz w:val="22"/>
+          <w:szCs w:val="22"/>
+        </w:rPr>
+        <w:t>Sci-Fi</w:t>
+      </w:r>
+      <w:r>
+        <w:rPr>
+          <w:rFonts w:asciiTheme="minorHAnsi" w:hAnsiTheme="minorHAnsi" w:cstheme="minorHAnsi"/>
+          <w:bCs/>
+          <w:spacing w:val="-3"/>
+          <w:sz w:val="22"/>
+          <w:szCs w:val="22"/>
+        </w:rPr>
+        <w:t>’</w:t>
+      </w:r>
+      <w:r>
+        <w:rPr>
+          <w:rFonts w:asciiTheme="minorHAnsi" w:hAnsiTheme="minorHAnsi" w:cstheme="minorHAnsi"/>
+          <w:bCs/>
+          <w:spacing w:val="-3"/>
+          <w:sz w:val="22"/>
+          <w:szCs w:val="22"/>
+        </w:rPr>
+        <w:t>}</w:t>
+      </w:r>
+    </w:p>
+    <w:p>
+      <w:pPr>
+        <w:pStyle w:val="ListParagraph"/>
+        <w:rPr>
+          <w:rFonts w:asciiTheme="minorHAnsi" w:hAnsiTheme="minorHAnsi" w:cstheme="minorHAnsi"/>
+          <w:bCs/>
+          <w:spacing w:val="-3"/>
+          <w:sz w:val="22"/>
+          <w:szCs w:val="22"/>
+        </w:rPr>
+      </w:pPr>
+    </w:p>
+    <w:p>
+      <w:pPr>
+        <w:pStyle w:val="ListParagraph"/>
+        <w:suppressAutoHyphens/>
+        <w:spacing w:before="120"/>
+        <w:ind w:left="360"/>
+        <w:rPr>
+          <w:rFonts w:asciiTheme="minorHAnsi" w:hAnsiTheme="minorHAnsi" w:cstheme="minorHAnsi"/>
+          <w:bCs/>
+          <w:spacing w:val="-3"/>
+          <w:sz w:val="22"/>
+          <w:szCs w:val="22"/>
+        </w:rPr>
+      </w:pPr>
+    </w:p>
+    <w:p>
+      <w:pPr>
+        <w:pStyle w:val="ListParagraph"/>
+        <w:numPr>
+          <w:ilvl w:val="0"/>
+          <w:numId w:val="7"/>
+        </w:numPr>
+        <w:suppressAutoHyphens/>
+        <w:spacing w:before="120"/>
+        <w:rPr>
+          <w:rFonts w:asciiTheme="minorHAnsi" w:hAnsiTheme="minorHAnsi" w:cstheme="minorHAnsi"/>
+          <w:bCs/>
+          <w:spacing w:val="-3"/>
+          <w:sz w:val="22"/>
+          <w:szCs w:val="22"/>
+        </w:rPr>
+      </w:pPr>
+      <w:r>
+        <w:rPr>
+          <w:rFonts w:asciiTheme="minorHAnsi" w:hAnsiTheme="minorHAnsi" w:cstheme="minorHAnsi"/>
+          <w:bCs/>
+          <w:spacing w:val="-3"/>
+          <w:sz w:val="22"/>
+          <w:szCs w:val="22"/>
+        </w:rPr>
         <w:t xml:space="preserve">If the user chooses to update, prompt for a </w:t>
       </w:r>
       <w:r>
@@ -2622,6 +4087,21 @@
     <w:p>
       <w:pPr>
         <w:pStyle w:val="ListParagraph"/>
+        <w:suppressAutoHyphens/>
+        <w:spacing w:before="120"/>
+        <w:ind w:left="1080"/>
+        <w:rPr>
+          <w:rFonts w:asciiTheme="minorHAnsi" w:hAnsiTheme="minorHAnsi" w:cstheme="minorHAnsi"/>
+          <w:bCs/>
+          <w:spacing w:val="-3"/>
+          <w:sz w:val="22"/>
+          <w:szCs w:val="22"/>
+        </w:rPr>
+      </w:pPr>
+    </w:p>
+    <w:p>
+      <w:pPr>
+        <w:pStyle w:val="ListParagraph"/>
         <w:numPr>
           <w:ilvl w:val="0"/>
           <w:numId w:val="7"/>
@@ -2801,6 +4281,21 @@
     <w:p>
       <w:pPr>
         <w:pStyle w:val="ListParagraph"/>
+        <w:suppressAutoHyphens/>
+        <w:spacing w:before="120"/>
+        <w:ind w:left="1080"/>
+        <w:rPr>
+          <w:rFonts w:asciiTheme="minorHAnsi" w:hAnsiTheme="minorHAnsi" w:cstheme="minorHAnsi"/>
+          <w:bCs/>
+          <w:spacing w:val="-3"/>
+          <w:sz w:val="22"/>
+          <w:szCs w:val="22"/>
+        </w:rPr>
+      </w:pPr>
+    </w:p>
+    <w:p>
+      <w:pPr>
+        <w:pStyle w:val="ListParagraph"/>
         <w:numPr>
           <w:ilvl w:val="0"/>
           <w:numId w:val="7"/>
@@ -2978,6 +4473,21 @@
     <w:p>
       <w:pPr>
         <w:pStyle w:val="ListParagraph"/>
+        <w:suppressAutoHyphens/>
+        <w:spacing w:before="120"/>
+        <w:ind w:left="1080"/>
+        <w:rPr>
+          <w:rFonts w:asciiTheme="minorHAnsi" w:hAnsiTheme="minorHAnsi" w:cstheme="minorHAnsi"/>
+          <w:bCs/>
+          <w:spacing w:val="-3"/>
+          <w:sz w:val="22"/>
+          <w:szCs w:val="22"/>
+        </w:rPr>
+      </w:pPr>
+    </w:p>
+    <w:p>
+      <w:pPr>
+        <w:pStyle w:val="ListParagraph"/>
         <w:numPr>
           <w:ilvl w:val="0"/>
           <w:numId w:val="7"/>
@@ -3051,6 +4561,17 @@
         </w:rPr>
         <w:t>).</w:t>
       </w:r>
+    </w:p>
+    <w:p>
+      <w:pPr>
+        <w:pStyle w:val="ListParagraph"/>
+        <w:suppressAutoHyphens/>
+        <w:ind w:left="360"/>
+        <w:rPr>
+          <w:rFonts w:asciiTheme="minorHAnsi" w:hAnsiTheme="minorHAnsi" w:cstheme="minorHAnsi"/>
+          <w:spacing w:val="-3"/>
+        </w:rPr>
+      </w:pPr>
     </w:p>
     <w:p>
       <w:pPr>
@@ -3073,36 +4594,6 @@
         </w:rPr>
         <w:t>If the user chooses to exit, exit the program.</w:t>
       </w:r>
-    </w:p>
-    <w:p>
-      <w:pPr>
-        <w:suppressAutoHyphens/>
-        <w:spacing w:before="240"/>
-        <w:rPr>
-          <w:rFonts w:asciiTheme="minorHAnsi" w:hAnsiTheme="minorHAnsi" w:cstheme="minorHAnsi"/>
-          <w:spacing w:val="-3"/>
-        </w:rPr>
-      </w:pPr>
-    </w:p>
-    <w:p>
-      <w:pPr>
-        <w:suppressAutoHyphens/>
-        <w:spacing w:before="240"/>
-        <w:rPr>
-          <w:rFonts w:asciiTheme="minorHAnsi" w:hAnsiTheme="minorHAnsi" w:cstheme="minorHAnsi"/>
-          <w:spacing w:val="-3"/>
-        </w:rPr>
-      </w:pPr>
-    </w:p>
-    <w:p>
-      <w:pPr>
-        <w:suppressAutoHyphens/>
-        <w:spacing w:before="240"/>
-        <w:rPr>
-          <w:rFonts w:asciiTheme="minorHAnsi" w:hAnsiTheme="minorHAnsi" w:cstheme="minorHAnsi"/>
-          <w:spacing w:val="-3"/>
-        </w:rPr>
-      </w:pPr>
     </w:p>
     <w:p>
       <w:pPr>
@@ -3185,7 +4676,6 @@
           <w:color w:val="000000"/>
           <w:sz w:val="20"/>
         </w:rPr>
-        <w:lastRenderedPageBreak/>
         <w:t xml:space="preserve">Welcome to your </w:t>
       </w:r>
       <w:r>
@@ -5494,6 +6984,118 @@
     </w:lvl>
   </w:abstractNum>
   <w:abstractNum w:abstractNumId="10" w15:restartNumberingAfterBreak="0">
+    <w:nsid w:val="54896335"/>
+    <w:multiLevelType w:val="hybridMultilevel"/>
+    <w:tmpl w:val="341A4400"/>
+    <w:lvl w:ilvl="0" w:tplc="74882824">
+      <w:numFmt w:val="bullet"/>
+      <w:lvlText w:val="-"/>
+      <w:lvlJc w:val="left"/>
+      <w:pPr>
+        <w:ind w:left="720" w:hanging="360"/>
+      </w:pPr>
+      <w:rPr>
+        <w:rFonts w:ascii="Calibri" w:eastAsia="Times New Roman" w:hAnsi="Calibri" w:cs="Calibri" w:hint="default"/>
+      </w:rPr>
+    </w:lvl>
+    <w:lvl w:ilvl="1" w:tplc="04090003" w:tentative="1">
+      <w:start w:val="1"/>
+      <w:numFmt w:val="bullet"/>
+      <w:lvlText w:val="o"/>
+      <w:lvlJc w:val="left"/>
+      <w:pPr>
+        <w:ind w:left="1440" w:hanging="360"/>
+      </w:pPr>
+      <w:rPr>
+        <w:rFonts w:ascii="Courier New" w:hAnsi="Courier New" w:cs="Courier New" w:hint="default"/>
+      </w:rPr>
+    </w:lvl>
+    <w:lvl w:ilvl="2" w:tplc="04090005" w:tentative="1">
+      <w:start w:val="1"/>
+      <w:numFmt w:val="bullet"/>
+      <w:lvlText w:val=""/>
+      <w:lvlJc w:val="left"/>
+      <w:pPr>
+        <w:ind w:left="2160" w:hanging="360"/>
+      </w:pPr>
+      <w:rPr>
+        <w:rFonts w:ascii="Wingdings" w:hAnsi="Wingdings" w:hint="default"/>
+      </w:rPr>
+    </w:lvl>
+    <w:lvl w:ilvl="3" w:tplc="04090001" w:tentative="1">
+      <w:start w:val="1"/>
+      <w:numFmt w:val="bullet"/>
+      <w:lvlText w:val=""/>
+      <w:lvlJc w:val="left"/>
+      <w:pPr>
+        <w:ind w:left="2880" w:hanging="360"/>
+      </w:pPr>
+      <w:rPr>
+        <w:rFonts w:ascii="Symbol" w:hAnsi="Symbol" w:hint="default"/>
+      </w:rPr>
+    </w:lvl>
+    <w:lvl w:ilvl="4" w:tplc="04090003" w:tentative="1">
+      <w:start w:val="1"/>
+      <w:numFmt w:val="bullet"/>
+      <w:lvlText w:val="o"/>
+      <w:lvlJc w:val="left"/>
+      <w:pPr>
+        <w:ind w:left="3600" w:hanging="360"/>
+      </w:pPr>
+      <w:rPr>
+        <w:rFonts w:ascii="Courier New" w:hAnsi="Courier New" w:cs="Courier New" w:hint="default"/>
+      </w:rPr>
+    </w:lvl>
+    <w:lvl w:ilvl="5" w:tplc="04090005" w:tentative="1">
+      <w:start w:val="1"/>
+      <w:numFmt w:val="bullet"/>
+      <w:lvlText w:val=""/>
+      <w:lvlJc w:val="left"/>
+      <w:pPr>
+        <w:ind w:left="4320" w:hanging="360"/>
+      </w:pPr>
+      <w:rPr>
+        <w:rFonts w:ascii="Wingdings" w:hAnsi="Wingdings" w:hint="default"/>
+      </w:rPr>
+    </w:lvl>
+    <w:lvl w:ilvl="6" w:tplc="04090001" w:tentative="1">
+      <w:start w:val="1"/>
+      <w:numFmt w:val="bullet"/>
+      <w:lvlText w:val=""/>
+      <w:lvlJc w:val="left"/>
+      <w:pPr>
+        <w:ind w:left="5040" w:hanging="360"/>
+      </w:pPr>
+      <w:rPr>
+        <w:rFonts w:ascii="Symbol" w:hAnsi="Symbol" w:hint="default"/>
+      </w:rPr>
+    </w:lvl>
+    <w:lvl w:ilvl="7" w:tplc="04090003" w:tentative="1">
+      <w:start w:val="1"/>
+      <w:numFmt w:val="bullet"/>
+      <w:lvlText w:val="o"/>
+      <w:lvlJc w:val="left"/>
+      <w:pPr>
+        <w:ind w:left="5760" w:hanging="360"/>
+      </w:pPr>
+      <w:rPr>
+        <w:rFonts w:ascii="Courier New" w:hAnsi="Courier New" w:cs="Courier New" w:hint="default"/>
+      </w:rPr>
+    </w:lvl>
+    <w:lvl w:ilvl="8" w:tplc="04090005" w:tentative="1">
+      <w:start w:val="1"/>
+      <w:numFmt w:val="bullet"/>
+      <w:lvlText w:val=""/>
+      <w:lvlJc w:val="left"/>
+      <w:pPr>
+        <w:ind w:left="6480" w:hanging="360"/>
+      </w:pPr>
+      <w:rPr>
+        <w:rFonts w:ascii="Wingdings" w:hAnsi="Wingdings" w:hint="default"/>
+      </w:rPr>
+    </w:lvl>
+  </w:abstractNum>
+  <w:abstractNum w:abstractNumId="11" w15:restartNumberingAfterBreak="0">
     <w:nsid w:val="596E12FA"/>
     <w:multiLevelType w:val="hybridMultilevel"/>
     <w:tmpl w:val="432080F6"/>
@@ -5583,7 +7185,7 @@
       </w:pPr>
     </w:lvl>
   </w:abstractNum>
-  <w:abstractNum w:abstractNumId="11" w15:restartNumberingAfterBreak="0">
+  <w:abstractNum w:abstractNumId="12" w15:restartNumberingAfterBreak="0">
     <w:nsid w:val="5F435883"/>
     <w:multiLevelType w:val="hybridMultilevel"/>
     <w:tmpl w:val="129A1062"/>
@@ -5674,7 +7276,7 @@
     </w:lvl>
   </w:abstractNum>
   <w:num w:numId="1" w16cid:durableId="280957453">
-    <w:abstractNumId w:val="11"/>
+    <w:abstractNumId w:val="12"/>
   </w:num>
   <w:num w:numId="2" w16cid:durableId="628165701">
     <w:abstractNumId w:val="4"/>
@@ -5698,7 +7300,7 @@
     <w:abstractNumId w:val="8"/>
   </w:num>
   <w:num w:numId="9" w16cid:durableId="657081146">
-    <w:abstractNumId w:val="10"/>
+    <w:abstractNumId w:val="11"/>
   </w:num>
   <w:num w:numId="10" w16cid:durableId="1912766266">
     <w:abstractNumId w:val="5"/>
@@ -5708,6 +7310,9 @@
   </w:num>
   <w:num w:numId="12" w16cid:durableId="684475835">
     <w:abstractNumId w:val="6"/>
+  </w:num>
+  <w:num w:numId="13" w16cid:durableId="2006009007">
+    <w:abstractNumId w:val="10"/>
   </w:num>
 </w:numbering>
 </file>

</xml_diff>